<commit_message>
Update styling of thesis
</commit_message>
<xml_diff>
--- a/szucsd_es2panda_compiler_thesis.docx
+++ b/szucsd_es2panda_compiler_thesis.docx
@@ -1,6 +1,6 @@
 
 <file path=word/document.xml><?xml version="1.0" encoding="utf-8"?>
-<w:document xmlns:wpc="http://schemas.microsoft.com/office/word/2010/wordprocessingCanvas" xmlns:cx="http://schemas.microsoft.com/office/drawing/2014/chartex" xmlns:cx1="http://schemas.microsoft.com/office/drawing/2015/9/8/chartex" xmlns:cx2="http://schemas.microsoft.com/office/drawing/2015/10/21/chartex" xmlns:cx3="http://schemas.microsoft.com/office/drawing/2016/5/9/chartex" xmlns:cx4="http://schemas.microsoft.com/office/drawing/2016/5/10/chartex" xmlns:cx5="http://schemas.microsoft.com/office/drawing/2016/5/11/chartex" xmlns:cx6="http://schemas.microsoft.com/office/drawing/2016/5/12/chartex" xmlns:cx7="http://schemas.microsoft.com/office/drawing/2016/5/13/chartex" xmlns:cx8="http://schemas.microsoft.com/office/drawing/2016/5/14/chartex" xmlns:mc="http://schemas.openxmlformats.org/markup-compatibility/2006" xmlns:aink="http://schemas.microsoft.com/office/drawing/2016/ink" xmlns:am3d="http://schemas.microsoft.com/office/drawing/2017/model3d" xmlns:o="urn:schemas-microsoft-com:office:office" xmlns:oel="http://schemas.microsoft.com/office/2019/extlst" xmlns:r="http://schemas.openxmlformats.org/officeDocument/2006/relationships" xmlns:m="http://schemas.openxmlformats.org/officeDocument/2006/math" xmlns:v="urn:schemas-microsoft-com:vml" xmlns:wp14="http://schemas.microsoft.com/office/word/2010/wordprocessingDrawing" xmlns:wp="http://schemas.openxmlformats.org/drawingml/2006/wordprocessingDrawing" xmlns:w10="urn:schemas-microsoft-com:office:word" xmlns:w="http://schemas.openxmlformats.org/wordprocessingml/2006/main" xmlns:w14="http://schemas.microsoft.com/office/word/2010/wordml" xmlns:w15="http://schemas.microsoft.com/office/word/2012/wordml" xmlns:w16cex="http://schemas.microsoft.com/office/word/2018/wordml/cex" xmlns:w16cid="http://schemas.microsoft.com/office/word/2016/wordml/cid" xmlns:w16="http://schemas.microsoft.com/office/word/2018/wordml" xmlns:w16sdtdh="http://schemas.microsoft.com/office/word/2020/wordml/sdtdatahash" xmlns:w16se="http://schemas.microsoft.com/office/word/2015/wordml/symex" xmlns:wpg="http://schemas.microsoft.com/office/word/2010/wordprocessingGroup" xmlns:wpi="http://schemas.microsoft.com/office/word/2010/wordprocessingInk" xmlns:wne="http://schemas.microsoft.com/office/word/2006/wordml" xmlns:wps="http://schemas.microsoft.com/office/word/2010/wordprocessingShape" mc:Ignorable="w14 w15 w16se w16cid w16 w16cex w16sdtdh wp14">
+<w:document xmlns:wpc="http://schemas.microsoft.com/office/word/2010/wordprocessingCanvas" xmlns:cx="http://schemas.microsoft.com/office/drawing/2014/chartex" xmlns:cx1="http://schemas.microsoft.com/office/drawing/2015/9/8/chartex" xmlns:cx2="http://schemas.microsoft.com/office/drawing/2015/10/21/chartex" xmlns:cx3="http://schemas.microsoft.com/office/drawing/2016/5/9/chartex" xmlns:cx4="http://schemas.microsoft.com/office/drawing/2016/5/10/chartex" xmlns:cx5="http://schemas.microsoft.com/office/drawing/2016/5/11/chartex" xmlns:cx6="http://schemas.microsoft.com/office/drawing/2016/5/12/chartex" xmlns:cx7="http://schemas.microsoft.com/office/drawing/2016/5/13/chartex" xmlns:cx8="http://schemas.microsoft.com/office/drawing/2016/5/14/chartex" xmlns:mc="http://schemas.openxmlformats.org/markup-compatibility/2006" xmlns:aink="http://schemas.microsoft.com/office/drawing/2016/ink" xmlns:am3d="http://schemas.microsoft.com/office/drawing/2017/model3d" xmlns:o="urn:schemas-microsoft-com:office:office" xmlns:oel="http://schemas.microsoft.com/office/2019/extlst" xmlns:r="http://schemas.openxmlformats.org/officeDocument/2006/relationships" xmlns:m="http://schemas.openxmlformats.org/officeDocument/2006/math" xmlns:v="urn:schemas-microsoft-com:vml" xmlns:wp14="http://schemas.microsoft.com/office/word/2010/wordprocessingDrawing" xmlns:wp="http://schemas.openxmlformats.org/drawingml/2006/wordprocessingDrawing" xmlns:w10="urn:schemas-microsoft-com:office:word" xmlns:w="http://schemas.openxmlformats.org/wordprocessingml/2006/main" xmlns:w14="http://schemas.microsoft.com/office/word/2010/wordml" xmlns:w15="http://schemas.microsoft.com/office/word/2012/wordml" xmlns:w16cex="http://schemas.microsoft.com/office/word/2018/wordml/cex" xmlns:w16cid="http://schemas.microsoft.com/office/word/2016/wordml/cid" xmlns:w16="http://schemas.microsoft.com/office/word/2018/wordml" xmlns:w16du="http://schemas.microsoft.com/office/word/2023/wordml/word16du" xmlns:w16sdtdh="http://schemas.microsoft.com/office/word/2020/wordml/sdtdatahash" xmlns:w16se="http://schemas.microsoft.com/office/word/2015/wordml/symex" xmlns:wpg="http://schemas.microsoft.com/office/word/2010/wordprocessingGroup" xmlns:wpi="http://schemas.microsoft.com/office/word/2010/wordprocessingInk" xmlns:wne="http://schemas.microsoft.com/office/word/2006/wordml" xmlns:wps="http://schemas.microsoft.com/office/word/2010/wordprocessingShape" mc:Ignorable="w14 w15 w16se w16cid w16 w16cex w16sdtdh wp14">
   <w:body>
     <w:p>
       <w:pPr>
@@ -135,7 +135,13 @@
         <w:rPr>
           <w:lang w:val="hu-HU"/>
         </w:rPr>
-        <w:t>es2panda fordítóprogram fejlesztések</w:t>
+        <w:t>E</w:t>
+      </w:r>
+      <w:r>
+        <w:rPr>
+          <w:lang w:val="hu-HU"/>
+        </w:rPr>
+        <w:t>s2panda fordítóprogram fejlesztések</w:t>
       </w:r>
     </w:p>
     <w:p>
@@ -551,7 +557,13 @@
         <w:rPr>
           <w:lang w:val="hu-HU"/>
         </w:rPr>
-        <w:t>es2panda fordítóprogram fejlesztése, az ETS nyelvi konformancia növelés érdekében</w:t>
+        <w:t>E</w:t>
+      </w:r>
+      <w:r>
+        <w:rPr>
+          <w:lang w:val="hu-HU"/>
+        </w:rPr>
+        <w:t>s2panda fordítóprogram fejlesztése, az ETS nyelvi konformancia növelés érdekében</w:t>
       </w:r>
     </w:p>
     <w:p>
@@ -589,7 +601,19 @@
         <w:rPr>
           <w:lang w:val="hu-HU"/>
         </w:rPr>
-        <w:t xml:space="preserve">A cél, hogy az es2panda fordítóprogram funkcionalitását kibővítsem a különböző komponensei fejlesztése által. </w:t>
+        <w:t xml:space="preserve">A cél, hogy az </w:t>
+      </w:r>
+      <w:r>
+        <w:rPr>
+          <w:lang w:val="hu-HU"/>
+        </w:rPr>
+        <w:t>E</w:t>
+      </w:r>
+      <w:r>
+        <w:rPr>
+          <w:lang w:val="hu-HU"/>
+        </w:rPr>
+        <w:t xml:space="preserve">s2panda fordítóprogram funkcionalitását kibővítsem a különböző komponensei fejlesztése által. </w:t>
       </w:r>
       <w:r>
         <w:rPr>
@@ -789,7 +813,19 @@
         <w:rPr>
           <w:lang w:val="hu-HU"/>
         </w:rPr>
-        <w:t xml:space="preserve">Az es2panda fejlesztése </w:t>
+        <w:t xml:space="preserve">Az </w:t>
+      </w:r>
+      <w:r>
+        <w:rPr>
+          <w:lang w:val="hu-HU"/>
+        </w:rPr>
+        <w:t>E</w:t>
+      </w:r>
+      <w:r>
+        <w:rPr>
+          <w:lang w:val="hu-HU"/>
+        </w:rPr>
+        <w:t xml:space="preserve">s2panda fejlesztése </w:t>
       </w:r>
       <w:r>
         <w:rPr>
@@ -1346,8 +1382,8 @@
           <w:numId w:val="5"/>
         </w:numPr>
       </w:pPr>
-      <w:bookmarkStart w:id="4" w:name="_Toc80443510"/>
-      <w:bookmarkStart w:id="5" w:name="_Toc130728811"/>
+      <w:bookmarkStart w:id="4" w:name="_Toc130728811"/>
+      <w:bookmarkStart w:id="5" w:name="_Toc80443510"/>
       <w:r>
         <w:lastRenderedPageBreak/>
         <w:t xml:space="preserve">A </w:t>
@@ -1360,7 +1396,7 @@
       <w:r>
         <w:t xml:space="preserve"> komponens</w:t>
       </w:r>
-      <w:bookmarkEnd w:id="5"/>
+      <w:bookmarkEnd w:id="4"/>
     </w:p>
     <w:p>
       <w:pPr>
@@ -1405,7 +1441,7 @@
         <w:lastRenderedPageBreak/>
         <w:t>Nyilatkozat</w:t>
       </w:r>
-      <w:bookmarkEnd w:id="4"/>
+      <w:bookmarkEnd w:id="5"/>
       <w:bookmarkEnd w:id="6"/>
     </w:p>
     <w:p>
@@ -1434,49 +1470,83 @@
         <w:rPr>
           <w:lang w:val="hu-HU"/>
         </w:rPr>
-        <w:t>Alulírott …………</w:t>
-      </w:r>
-      <w:proofErr w:type="gramStart"/>
-      <w:r>
-        <w:rPr>
-          <w:lang w:val="hu-HU"/>
-        </w:rPr>
-        <w:t>…….</w:t>
-      </w:r>
-      <w:proofErr w:type="gramEnd"/>
-      <w:r>
-        <w:rPr>
-          <w:lang w:val="hu-HU"/>
-        </w:rPr>
-        <w:t>.………… szakos hallgató, kijelentem, hogy a dolgozatomat a Szegedi Tudományegyetem, Informatikai Intézet …………………</w:t>
-      </w:r>
-      <w:proofErr w:type="gramStart"/>
-      <w:r>
-        <w:rPr>
-          <w:lang w:val="hu-HU"/>
-        </w:rPr>
-        <w:t>…….</w:t>
-      </w:r>
-      <w:proofErr w:type="gramEnd"/>
-      <w:r>
-        <w:rPr>
-          <w:lang w:val="hu-HU"/>
-        </w:rPr>
-        <w:t>. Tanszékén készítettem, ………………</w:t>
-      </w:r>
-      <w:proofErr w:type="gramStart"/>
-      <w:r>
-        <w:rPr>
-          <w:lang w:val="hu-HU"/>
-        </w:rPr>
-        <w:t>…….</w:t>
-      </w:r>
-      <w:proofErr w:type="gramEnd"/>
-      <w:r>
-        <w:rPr>
-          <w:lang w:val="hu-HU"/>
-        </w:rPr>
-        <w:t xml:space="preserve">…….…… diploma megszerzése érdekében. </w:t>
+        <w:t xml:space="preserve">Alulírott </w:t>
+      </w:r>
+      <w:r>
+        <w:rPr>
+          <w:lang w:val="hu-HU"/>
+        </w:rPr>
+        <w:t xml:space="preserve">Szűcs Dániel </w:t>
+      </w:r>
+      <w:r>
+        <w:rPr>
+          <w:lang w:val="hu-HU"/>
+        </w:rPr>
+        <w:t>mérnökinformatikus</w:t>
+      </w:r>
+      <w:r>
+        <w:rPr>
+          <w:lang w:val="hu-HU"/>
+        </w:rPr>
+        <w:t xml:space="preserve"> </w:t>
+      </w:r>
+      <w:proofErr w:type="spellStart"/>
+      <w:r>
+        <w:rPr>
+          <w:lang w:val="hu-HU"/>
+        </w:rPr>
+        <w:t>BSc</w:t>
+      </w:r>
+      <w:proofErr w:type="spellEnd"/>
+      <w:r>
+        <w:rPr>
+          <w:lang w:val="hu-HU"/>
+        </w:rPr>
+        <w:t xml:space="preserve"> szakos hallgató, kijelentem, hogy a dolgozatomat a Szegedi Tudományegyetem, Informatikai Intézet </w:t>
+      </w:r>
+      <w:r>
+        <w:rPr>
+          <w:lang w:val="hu-HU"/>
+        </w:rPr>
+        <w:t>Szoftverfejlesztési</w:t>
+      </w:r>
+      <w:r>
+        <w:rPr>
+          <w:lang w:val="hu-HU"/>
+        </w:rPr>
+        <w:t xml:space="preserve"> Tanszékén készítettem, </w:t>
+      </w:r>
+      <w:r>
+        <w:rPr>
+          <w:lang w:val="hu-HU"/>
+        </w:rPr>
+        <w:t>mérnökinformatikus</w:t>
+      </w:r>
+      <w:r>
+        <w:rPr>
+          <w:lang w:val="hu-HU"/>
+        </w:rPr>
+        <w:t xml:space="preserve"> </w:t>
+      </w:r>
+      <w:proofErr w:type="spellStart"/>
+      <w:r>
+        <w:rPr>
+          <w:lang w:val="hu-HU"/>
+        </w:rPr>
+        <w:t>BSc</w:t>
+      </w:r>
+      <w:proofErr w:type="spellEnd"/>
+      <w:r>
+        <w:rPr>
+          <w:lang w:val="hu-HU"/>
+        </w:rPr>
+        <w:t xml:space="preserve"> </w:t>
+      </w:r>
+      <w:r>
+        <w:rPr>
+          <w:lang w:val="hu-HU"/>
+        </w:rPr>
+        <w:t xml:space="preserve">diploma megszerzése érdekében. </w:t>
       </w:r>
     </w:p>
     <w:p>
@@ -1646,7 +1716,7 @@
 </file>
 
 <file path=word/endnotes.xml><?xml version="1.0" encoding="utf-8"?>
-<w:endnotes xmlns:wpc="http://schemas.microsoft.com/office/word/2010/wordprocessingCanvas" xmlns:cx="http://schemas.microsoft.com/office/drawing/2014/chartex" xmlns:cx1="http://schemas.microsoft.com/office/drawing/2015/9/8/chartex" xmlns:cx2="http://schemas.microsoft.com/office/drawing/2015/10/21/chartex" xmlns:cx3="http://schemas.microsoft.com/office/drawing/2016/5/9/chartex" xmlns:cx4="http://schemas.microsoft.com/office/drawing/2016/5/10/chartex" xmlns:cx5="http://schemas.microsoft.com/office/drawing/2016/5/11/chartex" xmlns:cx6="http://schemas.microsoft.com/office/drawing/2016/5/12/chartex" xmlns:cx7="http://schemas.microsoft.com/office/drawing/2016/5/13/chartex" xmlns:cx8="http://schemas.microsoft.com/office/drawing/2016/5/14/chartex" xmlns:mc="http://schemas.openxmlformats.org/markup-compatibility/2006" xmlns:aink="http://schemas.microsoft.com/office/drawing/2016/ink" xmlns:am3d="http://schemas.microsoft.com/office/drawing/2017/model3d" xmlns:o="urn:schemas-microsoft-com:office:office" xmlns:oel="http://schemas.microsoft.com/office/2019/extlst" xmlns:r="http://schemas.openxmlformats.org/officeDocument/2006/relationships" xmlns:m="http://schemas.openxmlformats.org/officeDocument/2006/math" xmlns:v="urn:schemas-microsoft-com:vml" xmlns:wp14="http://schemas.microsoft.com/office/word/2010/wordprocessingDrawing" xmlns:wp="http://schemas.openxmlformats.org/drawingml/2006/wordprocessingDrawing" xmlns:w10="urn:schemas-microsoft-com:office:word" xmlns:w="http://schemas.openxmlformats.org/wordprocessingml/2006/main" xmlns:w14="http://schemas.microsoft.com/office/word/2010/wordml" xmlns:w15="http://schemas.microsoft.com/office/word/2012/wordml" xmlns:w16cex="http://schemas.microsoft.com/office/word/2018/wordml/cex" xmlns:w16cid="http://schemas.microsoft.com/office/word/2016/wordml/cid" xmlns:w16="http://schemas.microsoft.com/office/word/2018/wordml" xmlns:w16sdtdh="http://schemas.microsoft.com/office/word/2020/wordml/sdtdatahash" xmlns:w16se="http://schemas.microsoft.com/office/word/2015/wordml/symex" xmlns:wpg="http://schemas.microsoft.com/office/word/2010/wordprocessingGroup" xmlns:wpi="http://schemas.microsoft.com/office/word/2010/wordprocessingInk" xmlns:wne="http://schemas.microsoft.com/office/word/2006/wordml" xmlns:wps="http://schemas.microsoft.com/office/word/2010/wordprocessingShape" mc:Ignorable="w14 w15 w16se w16cid w16 w16cex w16sdtdh wp14">
+<w:endnotes xmlns:wpc="http://schemas.microsoft.com/office/word/2010/wordprocessingCanvas" xmlns:cx="http://schemas.microsoft.com/office/drawing/2014/chartex" xmlns:cx1="http://schemas.microsoft.com/office/drawing/2015/9/8/chartex" xmlns:cx2="http://schemas.microsoft.com/office/drawing/2015/10/21/chartex" xmlns:cx3="http://schemas.microsoft.com/office/drawing/2016/5/9/chartex" xmlns:cx4="http://schemas.microsoft.com/office/drawing/2016/5/10/chartex" xmlns:cx5="http://schemas.microsoft.com/office/drawing/2016/5/11/chartex" xmlns:cx6="http://schemas.microsoft.com/office/drawing/2016/5/12/chartex" xmlns:cx7="http://schemas.microsoft.com/office/drawing/2016/5/13/chartex" xmlns:cx8="http://schemas.microsoft.com/office/drawing/2016/5/14/chartex" xmlns:mc="http://schemas.openxmlformats.org/markup-compatibility/2006" xmlns:aink="http://schemas.microsoft.com/office/drawing/2016/ink" xmlns:am3d="http://schemas.microsoft.com/office/drawing/2017/model3d" xmlns:o="urn:schemas-microsoft-com:office:office" xmlns:oel="http://schemas.microsoft.com/office/2019/extlst" xmlns:r="http://schemas.openxmlformats.org/officeDocument/2006/relationships" xmlns:m="http://schemas.openxmlformats.org/officeDocument/2006/math" xmlns:v="urn:schemas-microsoft-com:vml" xmlns:wp14="http://schemas.microsoft.com/office/word/2010/wordprocessingDrawing" xmlns:wp="http://schemas.openxmlformats.org/drawingml/2006/wordprocessingDrawing" xmlns:w10="urn:schemas-microsoft-com:office:word" xmlns:w="http://schemas.openxmlformats.org/wordprocessingml/2006/main" xmlns:w14="http://schemas.microsoft.com/office/word/2010/wordml" xmlns:w15="http://schemas.microsoft.com/office/word/2012/wordml" xmlns:w16cex="http://schemas.microsoft.com/office/word/2018/wordml/cex" xmlns:w16cid="http://schemas.microsoft.com/office/word/2016/wordml/cid" xmlns:w16="http://schemas.microsoft.com/office/word/2018/wordml" xmlns:w16du="http://schemas.microsoft.com/office/word/2023/wordml/word16du" xmlns:w16sdtdh="http://schemas.microsoft.com/office/word/2020/wordml/sdtdatahash" xmlns:w16se="http://schemas.microsoft.com/office/word/2015/wordml/symex" xmlns:wpg="http://schemas.microsoft.com/office/word/2010/wordprocessingGroup" xmlns:wpi="http://schemas.microsoft.com/office/word/2010/wordprocessingInk" xmlns:wne="http://schemas.microsoft.com/office/word/2006/wordml" xmlns:wps="http://schemas.microsoft.com/office/word/2010/wordprocessingShape" mc:Ignorable="w14 w15 w16se w16cid w16 w16cex w16sdtdh wp14">
   <w:endnote w:type="separator" w:id="-1">
     <w:p>
       <w:r>
@@ -1665,7 +1735,7 @@
 </file>
 
 <file path=word/footer1.xml><?xml version="1.0" encoding="utf-8"?>
-<w:ftr xmlns:wpc="http://schemas.microsoft.com/office/word/2010/wordprocessingCanvas" xmlns:cx="http://schemas.microsoft.com/office/drawing/2014/chartex" xmlns:cx1="http://schemas.microsoft.com/office/drawing/2015/9/8/chartex" xmlns:cx2="http://schemas.microsoft.com/office/drawing/2015/10/21/chartex" xmlns:cx3="http://schemas.microsoft.com/office/drawing/2016/5/9/chartex" xmlns:cx4="http://schemas.microsoft.com/office/drawing/2016/5/10/chartex" xmlns:cx5="http://schemas.microsoft.com/office/drawing/2016/5/11/chartex" xmlns:cx6="http://schemas.microsoft.com/office/drawing/2016/5/12/chartex" xmlns:cx7="http://schemas.microsoft.com/office/drawing/2016/5/13/chartex" xmlns:cx8="http://schemas.microsoft.com/office/drawing/2016/5/14/chartex" xmlns:mc="http://schemas.openxmlformats.org/markup-compatibility/2006" xmlns:aink="http://schemas.microsoft.com/office/drawing/2016/ink" xmlns:am3d="http://schemas.microsoft.com/office/drawing/2017/model3d" xmlns:o="urn:schemas-microsoft-com:office:office" xmlns:oel="http://schemas.microsoft.com/office/2019/extlst" xmlns:r="http://schemas.openxmlformats.org/officeDocument/2006/relationships" xmlns:m="http://schemas.openxmlformats.org/officeDocument/2006/math" xmlns:v="urn:schemas-microsoft-com:vml" xmlns:wp14="http://schemas.microsoft.com/office/word/2010/wordprocessingDrawing" xmlns:wp="http://schemas.openxmlformats.org/drawingml/2006/wordprocessingDrawing" xmlns:w10="urn:schemas-microsoft-com:office:word" xmlns:w="http://schemas.openxmlformats.org/wordprocessingml/2006/main" xmlns:w14="http://schemas.microsoft.com/office/word/2010/wordml" xmlns:w15="http://schemas.microsoft.com/office/word/2012/wordml" xmlns:w16cex="http://schemas.microsoft.com/office/word/2018/wordml/cex" xmlns:w16cid="http://schemas.microsoft.com/office/word/2016/wordml/cid" xmlns:w16="http://schemas.microsoft.com/office/word/2018/wordml" xmlns:w16sdtdh="http://schemas.microsoft.com/office/word/2020/wordml/sdtdatahash" xmlns:w16se="http://schemas.microsoft.com/office/word/2015/wordml/symex" xmlns:wpg="http://schemas.microsoft.com/office/word/2010/wordprocessingGroup" xmlns:wpi="http://schemas.microsoft.com/office/word/2010/wordprocessingInk" xmlns:wne="http://schemas.microsoft.com/office/word/2006/wordml" xmlns:wps="http://schemas.microsoft.com/office/word/2010/wordprocessingShape" mc:Ignorable="w14 w15 w16se w16cid w16 w16cex w16sdtdh wp14">
+<w:ftr xmlns:wpc="http://schemas.microsoft.com/office/word/2010/wordprocessingCanvas" xmlns:cx="http://schemas.microsoft.com/office/drawing/2014/chartex" xmlns:cx1="http://schemas.microsoft.com/office/drawing/2015/9/8/chartex" xmlns:cx2="http://schemas.microsoft.com/office/drawing/2015/10/21/chartex" xmlns:cx3="http://schemas.microsoft.com/office/drawing/2016/5/9/chartex" xmlns:cx4="http://schemas.microsoft.com/office/drawing/2016/5/10/chartex" xmlns:cx5="http://schemas.microsoft.com/office/drawing/2016/5/11/chartex" xmlns:cx6="http://schemas.microsoft.com/office/drawing/2016/5/12/chartex" xmlns:cx7="http://schemas.microsoft.com/office/drawing/2016/5/13/chartex" xmlns:cx8="http://schemas.microsoft.com/office/drawing/2016/5/14/chartex" xmlns:mc="http://schemas.openxmlformats.org/markup-compatibility/2006" xmlns:aink="http://schemas.microsoft.com/office/drawing/2016/ink" xmlns:am3d="http://schemas.microsoft.com/office/drawing/2017/model3d" xmlns:o="urn:schemas-microsoft-com:office:office" xmlns:oel="http://schemas.microsoft.com/office/2019/extlst" xmlns:r="http://schemas.openxmlformats.org/officeDocument/2006/relationships" xmlns:m="http://schemas.openxmlformats.org/officeDocument/2006/math" xmlns:v="urn:schemas-microsoft-com:vml" xmlns:wp14="http://schemas.microsoft.com/office/word/2010/wordprocessingDrawing" xmlns:wp="http://schemas.openxmlformats.org/drawingml/2006/wordprocessingDrawing" xmlns:w10="urn:schemas-microsoft-com:office:word" xmlns:w="http://schemas.openxmlformats.org/wordprocessingml/2006/main" xmlns:w14="http://schemas.microsoft.com/office/word/2010/wordml" xmlns:w15="http://schemas.microsoft.com/office/word/2012/wordml" xmlns:w16cex="http://schemas.microsoft.com/office/word/2018/wordml/cex" xmlns:w16cid="http://schemas.microsoft.com/office/word/2016/wordml/cid" xmlns:w16="http://schemas.microsoft.com/office/word/2018/wordml" xmlns:w16du="http://schemas.microsoft.com/office/word/2023/wordml/word16du" xmlns:w16sdtdh="http://schemas.microsoft.com/office/word/2020/wordml/sdtdatahash" xmlns:w16se="http://schemas.microsoft.com/office/word/2015/wordml/symex" xmlns:wpg="http://schemas.microsoft.com/office/word/2010/wordprocessingGroup" xmlns:wpi="http://schemas.microsoft.com/office/word/2010/wordprocessingInk" xmlns:wne="http://schemas.microsoft.com/office/word/2006/wordml" xmlns:wps="http://schemas.microsoft.com/office/word/2010/wordprocessingShape" mc:Ignorable="w14 w15 w16se w16cid w16 w16cex w16sdtdh wp14">
   <w:p>
     <w:pPr>
       <w:pStyle w:val="Footer"/>
@@ -1707,7 +1777,7 @@
 </file>
 
 <file path=word/footnotes.xml><?xml version="1.0" encoding="utf-8"?>
-<w:footnotes xmlns:wpc="http://schemas.microsoft.com/office/word/2010/wordprocessingCanvas" xmlns:cx="http://schemas.microsoft.com/office/drawing/2014/chartex" xmlns:cx1="http://schemas.microsoft.com/office/drawing/2015/9/8/chartex" xmlns:cx2="http://schemas.microsoft.com/office/drawing/2015/10/21/chartex" xmlns:cx3="http://schemas.microsoft.com/office/drawing/2016/5/9/chartex" xmlns:cx4="http://schemas.microsoft.com/office/drawing/2016/5/10/chartex" xmlns:cx5="http://schemas.microsoft.com/office/drawing/2016/5/11/chartex" xmlns:cx6="http://schemas.microsoft.com/office/drawing/2016/5/12/chartex" xmlns:cx7="http://schemas.microsoft.com/office/drawing/2016/5/13/chartex" xmlns:cx8="http://schemas.microsoft.com/office/drawing/2016/5/14/chartex" xmlns:mc="http://schemas.openxmlformats.org/markup-compatibility/2006" xmlns:aink="http://schemas.microsoft.com/office/drawing/2016/ink" xmlns:am3d="http://schemas.microsoft.com/office/drawing/2017/model3d" xmlns:o="urn:schemas-microsoft-com:office:office" xmlns:oel="http://schemas.microsoft.com/office/2019/extlst" xmlns:r="http://schemas.openxmlformats.org/officeDocument/2006/relationships" xmlns:m="http://schemas.openxmlformats.org/officeDocument/2006/math" xmlns:v="urn:schemas-microsoft-com:vml" xmlns:wp14="http://schemas.microsoft.com/office/word/2010/wordprocessingDrawing" xmlns:wp="http://schemas.openxmlformats.org/drawingml/2006/wordprocessingDrawing" xmlns:w10="urn:schemas-microsoft-com:office:word" xmlns:w="http://schemas.openxmlformats.org/wordprocessingml/2006/main" xmlns:w14="http://schemas.microsoft.com/office/word/2010/wordml" xmlns:w15="http://schemas.microsoft.com/office/word/2012/wordml" xmlns:w16cex="http://schemas.microsoft.com/office/word/2018/wordml/cex" xmlns:w16cid="http://schemas.microsoft.com/office/word/2016/wordml/cid" xmlns:w16="http://schemas.microsoft.com/office/word/2018/wordml" xmlns:w16sdtdh="http://schemas.microsoft.com/office/word/2020/wordml/sdtdatahash" xmlns:w16se="http://schemas.microsoft.com/office/word/2015/wordml/symex" xmlns:wpg="http://schemas.microsoft.com/office/word/2010/wordprocessingGroup" xmlns:wpi="http://schemas.microsoft.com/office/word/2010/wordprocessingInk" xmlns:wne="http://schemas.microsoft.com/office/word/2006/wordml" xmlns:wps="http://schemas.microsoft.com/office/word/2010/wordprocessingShape" mc:Ignorable="w14 w15 w16se w16cid w16 w16cex w16sdtdh wp14">
+<w:footnotes xmlns:wpc="http://schemas.microsoft.com/office/word/2010/wordprocessingCanvas" xmlns:cx="http://schemas.microsoft.com/office/drawing/2014/chartex" xmlns:cx1="http://schemas.microsoft.com/office/drawing/2015/9/8/chartex" xmlns:cx2="http://schemas.microsoft.com/office/drawing/2015/10/21/chartex" xmlns:cx3="http://schemas.microsoft.com/office/drawing/2016/5/9/chartex" xmlns:cx4="http://schemas.microsoft.com/office/drawing/2016/5/10/chartex" xmlns:cx5="http://schemas.microsoft.com/office/drawing/2016/5/11/chartex" xmlns:cx6="http://schemas.microsoft.com/office/drawing/2016/5/12/chartex" xmlns:cx7="http://schemas.microsoft.com/office/drawing/2016/5/13/chartex" xmlns:cx8="http://schemas.microsoft.com/office/drawing/2016/5/14/chartex" xmlns:mc="http://schemas.openxmlformats.org/markup-compatibility/2006" xmlns:aink="http://schemas.microsoft.com/office/drawing/2016/ink" xmlns:am3d="http://schemas.microsoft.com/office/drawing/2017/model3d" xmlns:o="urn:schemas-microsoft-com:office:office" xmlns:oel="http://schemas.microsoft.com/office/2019/extlst" xmlns:r="http://schemas.openxmlformats.org/officeDocument/2006/relationships" xmlns:m="http://schemas.openxmlformats.org/officeDocument/2006/math" xmlns:v="urn:schemas-microsoft-com:vml" xmlns:wp14="http://schemas.microsoft.com/office/word/2010/wordprocessingDrawing" xmlns:wp="http://schemas.openxmlformats.org/drawingml/2006/wordprocessingDrawing" xmlns:w10="urn:schemas-microsoft-com:office:word" xmlns:w="http://schemas.openxmlformats.org/wordprocessingml/2006/main" xmlns:w14="http://schemas.microsoft.com/office/word/2010/wordml" xmlns:w15="http://schemas.microsoft.com/office/word/2012/wordml" xmlns:w16cex="http://schemas.microsoft.com/office/word/2018/wordml/cex" xmlns:w16cid="http://schemas.microsoft.com/office/word/2016/wordml/cid" xmlns:w16="http://schemas.microsoft.com/office/word/2018/wordml" xmlns:w16du="http://schemas.microsoft.com/office/word/2023/wordml/word16du" xmlns:w16sdtdh="http://schemas.microsoft.com/office/word/2020/wordml/sdtdatahash" xmlns:w16se="http://schemas.microsoft.com/office/word/2015/wordml/symex" xmlns:wpg="http://schemas.microsoft.com/office/word/2010/wordprocessingGroup" xmlns:wpi="http://schemas.microsoft.com/office/word/2010/wordprocessingInk" xmlns:wne="http://schemas.microsoft.com/office/word/2006/wordml" xmlns:wps="http://schemas.microsoft.com/office/word/2010/wordprocessingShape" mc:Ignorable="w14 w15 w16se w16cid w16 w16cex w16sdtdh wp14">
   <w:footnote w:type="separator" w:id="-1">
     <w:p>
       <w:r>
@@ -1726,7 +1796,7 @@
 </file>
 
 <file path=word/numbering.xml><?xml version="1.0" encoding="utf-8"?>
-<w:numbering xmlns:wpc="http://schemas.microsoft.com/office/word/2010/wordprocessingCanvas" xmlns:cx="http://schemas.microsoft.com/office/drawing/2014/chartex" xmlns:cx1="http://schemas.microsoft.com/office/drawing/2015/9/8/chartex" xmlns:cx2="http://schemas.microsoft.com/office/drawing/2015/10/21/chartex" xmlns:cx3="http://schemas.microsoft.com/office/drawing/2016/5/9/chartex" xmlns:cx4="http://schemas.microsoft.com/office/drawing/2016/5/10/chartex" xmlns:cx5="http://schemas.microsoft.com/office/drawing/2016/5/11/chartex" xmlns:cx6="http://schemas.microsoft.com/office/drawing/2016/5/12/chartex" xmlns:cx7="http://schemas.microsoft.com/office/drawing/2016/5/13/chartex" xmlns:cx8="http://schemas.microsoft.com/office/drawing/2016/5/14/chartex" xmlns:mc="http://schemas.openxmlformats.org/markup-compatibility/2006" xmlns:aink="http://schemas.microsoft.com/office/drawing/2016/ink" xmlns:am3d="http://schemas.microsoft.com/office/drawing/2017/model3d" xmlns:o="urn:schemas-microsoft-com:office:office" xmlns:oel="http://schemas.microsoft.com/office/2019/extlst" xmlns:r="http://schemas.openxmlformats.org/officeDocument/2006/relationships" xmlns:m="http://schemas.openxmlformats.org/officeDocument/2006/math" xmlns:v="urn:schemas-microsoft-com:vml" xmlns:wp14="http://schemas.microsoft.com/office/word/2010/wordprocessingDrawing" xmlns:wp="http://schemas.openxmlformats.org/drawingml/2006/wordprocessingDrawing" xmlns:w10="urn:schemas-microsoft-com:office:word" xmlns:w="http://schemas.openxmlformats.org/wordprocessingml/2006/main" xmlns:w14="http://schemas.microsoft.com/office/word/2010/wordml" xmlns:w15="http://schemas.microsoft.com/office/word/2012/wordml" xmlns:w16cex="http://schemas.microsoft.com/office/word/2018/wordml/cex" xmlns:w16cid="http://schemas.microsoft.com/office/word/2016/wordml/cid" xmlns:w16="http://schemas.microsoft.com/office/word/2018/wordml" xmlns:w16sdtdh="http://schemas.microsoft.com/office/word/2020/wordml/sdtdatahash" xmlns:w16se="http://schemas.microsoft.com/office/word/2015/wordml/symex" xmlns:wpg="http://schemas.microsoft.com/office/word/2010/wordprocessingGroup" xmlns:wpi="http://schemas.microsoft.com/office/word/2010/wordprocessingInk" xmlns:wne="http://schemas.microsoft.com/office/word/2006/wordml" xmlns:wps="http://schemas.microsoft.com/office/word/2010/wordprocessingShape" mc:Ignorable="w14 w15 w16se w16cid w16 w16cex w16sdtdh wp14">
+<w:numbering xmlns:wpc="http://schemas.microsoft.com/office/word/2010/wordprocessingCanvas" xmlns:cx="http://schemas.microsoft.com/office/drawing/2014/chartex" xmlns:cx1="http://schemas.microsoft.com/office/drawing/2015/9/8/chartex" xmlns:cx2="http://schemas.microsoft.com/office/drawing/2015/10/21/chartex" xmlns:cx3="http://schemas.microsoft.com/office/drawing/2016/5/9/chartex" xmlns:cx4="http://schemas.microsoft.com/office/drawing/2016/5/10/chartex" xmlns:cx5="http://schemas.microsoft.com/office/drawing/2016/5/11/chartex" xmlns:cx6="http://schemas.microsoft.com/office/drawing/2016/5/12/chartex" xmlns:cx7="http://schemas.microsoft.com/office/drawing/2016/5/13/chartex" xmlns:cx8="http://schemas.microsoft.com/office/drawing/2016/5/14/chartex" xmlns:mc="http://schemas.openxmlformats.org/markup-compatibility/2006" xmlns:aink="http://schemas.microsoft.com/office/drawing/2016/ink" xmlns:am3d="http://schemas.microsoft.com/office/drawing/2017/model3d" xmlns:o="urn:schemas-microsoft-com:office:office" xmlns:oel="http://schemas.microsoft.com/office/2019/extlst" xmlns:r="http://schemas.openxmlformats.org/officeDocument/2006/relationships" xmlns:m="http://schemas.openxmlformats.org/officeDocument/2006/math" xmlns:v="urn:schemas-microsoft-com:vml" xmlns:wp14="http://schemas.microsoft.com/office/word/2010/wordprocessingDrawing" xmlns:wp="http://schemas.openxmlformats.org/drawingml/2006/wordprocessingDrawing" xmlns:w10="urn:schemas-microsoft-com:office:word" xmlns:w="http://schemas.openxmlformats.org/wordprocessingml/2006/main" xmlns:w14="http://schemas.microsoft.com/office/word/2010/wordml" xmlns:w15="http://schemas.microsoft.com/office/word/2012/wordml" xmlns:w16cex="http://schemas.microsoft.com/office/word/2018/wordml/cex" xmlns:w16cid="http://schemas.microsoft.com/office/word/2016/wordml/cid" xmlns:w16="http://schemas.microsoft.com/office/word/2018/wordml" xmlns:w16du="http://schemas.microsoft.com/office/word/2023/wordml/word16du" xmlns:w16sdtdh="http://schemas.microsoft.com/office/word/2020/wordml/sdtdatahash" xmlns:w16se="http://schemas.microsoft.com/office/word/2015/wordml/symex" xmlns:wpg="http://schemas.microsoft.com/office/word/2010/wordprocessingGroup" xmlns:wpi="http://schemas.microsoft.com/office/word/2010/wordprocessingInk" xmlns:wne="http://schemas.microsoft.com/office/word/2006/wordml" xmlns:wps="http://schemas.microsoft.com/office/word/2010/wordprocessingShape" mc:Ignorable="w14 w15 w16se w16cid w16 w16cex w16sdtdh wp14">
   <w:abstractNum w:abstractNumId="0" w15:restartNumberingAfterBreak="0">
     <w:nsid w:val="1ABD6EEB"/>
     <w:multiLevelType w:val="hybridMultilevel"/>

</xml_diff>

<commit_message>
Add introduction to thesis
</commit_message>
<xml_diff>
--- a/szucsd_es2panda_compiler_thesis.docx
+++ b/szucsd_es2panda_compiler_thesis.docx
@@ -478,7 +478,7 @@
       <w:pPr>
         <w:pStyle w:val="HE"/>
       </w:pPr>
-      <w:bookmarkStart w:id="0" w:name="_Toc130728808"/>
+      <w:bookmarkStart w:id="0" w:name="_Toc132456268"/>
       <w:r>
         <w:lastRenderedPageBreak/>
         <w:t>Feladatkiírás</w:t>
@@ -522,7 +522,7 @@
         </w:rPr>
       </w:pPr>
       <w:bookmarkStart w:id="1" w:name="_Toc80443488"/>
-      <w:bookmarkStart w:id="2" w:name="_Toc130728809"/>
+      <w:bookmarkStart w:id="2" w:name="_Toc132456269"/>
       <w:r>
         <w:lastRenderedPageBreak/>
         <w:t>Tartalmi összefoglaló</w:t>
@@ -619,97 +619,13 @@
         <w:rPr>
           <w:lang w:val="hu-HU"/>
         </w:rPr>
-        <w:t xml:space="preserve">A </w:t>
-      </w:r>
-      <w:proofErr w:type="spellStart"/>
-      <w:r>
-        <w:rPr>
-          <w:lang w:val="hu-HU"/>
-        </w:rPr>
-        <w:t>Checker</w:t>
-      </w:r>
-      <w:proofErr w:type="spellEnd"/>
-      <w:r>
-        <w:rPr>
-          <w:lang w:val="hu-HU"/>
-        </w:rPr>
-        <w:t xml:space="preserve"> komponensnek képesnek kell lennie különböző, az objektum orientált programozási paradigma által leírt szemantikai elemzésekre, továbbá az ETS nyelv specifikus </w:t>
-      </w:r>
-      <w:proofErr w:type="spellStart"/>
-      <w:r>
-        <w:rPr>
-          <w:lang w:val="hu-HU"/>
-        </w:rPr>
-        <w:t>scope</w:t>
-      </w:r>
-      <w:proofErr w:type="spellEnd"/>
-      <w:r>
-        <w:rPr>
-          <w:lang w:val="hu-HU"/>
-        </w:rPr>
-        <w:t xml:space="preserve"> feloldási szabályainak kezelésére. A </w:t>
-      </w:r>
-      <w:proofErr w:type="spellStart"/>
-      <w:r>
-        <w:rPr>
-          <w:lang w:val="hu-HU"/>
-        </w:rPr>
-        <w:t>Compiler</w:t>
-      </w:r>
-      <w:proofErr w:type="spellEnd"/>
-      <w:r>
-        <w:rPr>
-          <w:lang w:val="hu-HU"/>
-        </w:rPr>
-        <w:t xml:space="preserve"> komponensnek képesnek kell lennie a feltételes vezérlési szerkezet és a különböző bináris operátorok </w:t>
-      </w:r>
-      <w:proofErr w:type="spellStart"/>
-      <w:r>
-        <w:rPr>
-          <w:lang w:val="hu-HU"/>
-        </w:rPr>
-        <w:t>bytecode-ra</w:t>
-      </w:r>
-      <w:proofErr w:type="spellEnd"/>
-      <w:r>
-        <w:rPr>
-          <w:lang w:val="hu-HU"/>
-        </w:rPr>
-        <w:t xml:space="preserve"> fordításá</w:t>
-      </w:r>
-      <w:r>
-        <w:rPr>
-          <w:lang w:val="hu-HU"/>
-        </w:rPr>
-        <w:t xml:space="preserve">ra, valamint függvény </w:t>
-      </w:r>
-      <w:proofErr w:type="spellStart"/>
-      <w:r>
-        <w:rPr>
-          <w:lang w:val="hu-HU"/>
-        </w:rPr>
-        <w:t>scope</w:t>
-      </w:r>
-      <w:proofErr w:type="spellEnd"/>
-      <w:r>
-        <w:rPr>
-          <w:lang w:val="hu-HU"/>
-        </w:rPr>
-        <w:t xml:space="preserve">-okban a paraméterek és lokális változók regiszter allokálására és </w:t>
-      </w:r>
-      <w:proofErr w:type="spellStart"/>
-      <w:r>
-        <w:rPr>
-          <w:lang w:val="hu-HU"/>
-        </w:rPr>
-        <w:t>spillelésére</w:t>
-      </w:r>
-      <w:proofErr w:type="spellEnd"/>
-      <w:r>
-        <w:rPr>
-          <w:lang w:val="hu-HU"/>
-        </w:rPr>
-        <w:t>.</w:t>
+        <w:t>A Checker komponensnek képesnek kell lennie különböző, az objektum orientált programozási paradigma által leírt szemantikai elemzésekre, továbbá az ETS nyelv specifikus scope feloldási szabályainak kezelésére. A Compiler komponensnek képesnek kell lennie a feltételes vezérlési szerkezet és a különböző bináris operátorok bytecode-ra fordításá</w:t>
+      </w:r>
+      <w:r>
+        <w:rPr>
+          <w:lang w:val="hu-HU"/>
+        </w:rPr>
+        <w:t>ra, valamint függvény scope-okban a paraméterek és lokális változók regiszter allokálására és spillelésére.</w:t>
       </w:r>
     </w:p>
     <w:p>
@@ -747,35 +663,7 @@
         <w:rPr>
           <w:lang w:val="hu-HU"/>
         </w:rPr>
-        <w:t xml:space="preserve">Először is, a </w:t>
-      </w:r>
-      <w:proofErr w:type="spellStart"/>
-      <w:r>
-        <w:rPr>
-          <w:lang w:val="hu-HU"/>
-        </w:rPr>
-        <w:t>Compiler</w:t>
-      </w:r>
-      <w:proofErr w:type="spellEnd"/>
-      <w:r>
-        <w:rPr>
-          <w:lang w:val="hu-HU"/>
-        </w:rPr>
-        <w:t xml:space="preserve"> komponens egyszerűbb részein, a vezérlési szerkezeteken és az operátorokon, majd a </w:t>
-      </w:r>
-      <w:proofErr w:type="spellStart"/>
-      <w:r>
-        <w:rPr>
-          <w:lang w:val="hu-HU"/>
-        </w:rPr>
-        <w:t>Checker</w:t>
-      </w:r>
-      <w:proofErr w:type="spellEnd"/>
-      <w:r>
-        <w:rPr>
-          <w:lang w:val="hu-HU"/>
-        </w:rPr>
-        <w:t xml:space="preserve"> komponens OOP mintáinak szemantikai elemzésén dolgoztam, így átfogó ismeretet szereztem a komponensek felépítéséről. Ezek után a két komponenst párhuzamosan fejlesztettem, az új nyelvi elemek implementációs sajátosságainak megfelelően.</w:t>
+        <w:t>Először is, a Compiler komponens egyszerűbb részein, a vezérlési szerkezeteken és az operátorokon, majd a Checker komponens OOP mintáinak szemantikai elemzésén dolgoztam, így átfogó ismeretet szereztem a komponensek felépítéséről. Ezek után a két komponenst párhuzamosan fejlesztettem, az új nyelvi elemek implementációs sajátosságainak megfelelően.</w:t>
       </w:r>
     </w:p>
     <w:p>
@@ -855,35 +743,7 @@
         <w:rPr>
           <w:lang w:val="hu-HU"/>
         </w:rPr>
-        <w:t xml:space="preserve">A fejlesztéshez Visual </w:t>
-      </w:r>
-      <w:proofErr w:type="spellStart"/>
-      <w:r>
-        <w:rPr>
-          <w:lang w:val="hu-HU"/>
-        </w:rPr>
-        <w:t>Studio</w:t>
-      </w:r>
-      <w:proofErr w:type="spellEnd"/>
-      <w:r>
-        <w:rPr>
-          <w:lang w:val="hu-HU"/>
-        </w:rPr>
-        <w:t xml:space="preserve"> </w:t>
-      </w:r>
-      <w:proofErr w:type="spellStart"/>
-      <w:r>
-        <w:rPr>
-          <w:lang w:val="hu-HU"/>
-        </w:rPr>
-        <w:t>Code</w:t>
-      </w:r>
-      <w:proofErr w:type="spellEnd"/>
-      <w:r>
-        <w:rPr>
-          <w:lang w:val="hu-HU"/>
-        </w:rPr>
-        <w:t xml:space="preserve"> fejlesztői környezetet használok</w:t>
+        <w:t>A fejlesztéshez Visual Studio Code fejlesztői környezetet használok</w:t>
       </w:r>
       <w:r>
         <w:rPr>
@@ -907,49 +767,7 @@
         <w:rPr>
           <w:lang w:val="hu-HU"/>
         </w:rPr>
-        <w:t xml:space="preserve"> LLVM </w:t>
-      </w:r>
-      <w:proofErr w:type="spellStart"/>
-      <w:r>
-        <w:rPr>
-          <w:lang w:val="hu-HU"/>
-        </w:rPr>
-        <w:t>toolchain</w:t>
-      </w:r>
-      <w:proofErr w:type="spellEnd"/>
-      <w:r>
-        <w:rPr>
-          <w:lang w:val="hu-HU"/>
-        </w:rPr>
-        <w:t xml:space="preserve"> 14-es verzióját használom, </w:t>
-      </w:r>
-      <w:proofErr w:type="spellStart"/>
-      <w:r>
-        <w:rPr>
-          <w:lang w:val="hu-HU"/>
-        </w:rPr>
-        <w:t>debuggoláshoz</w:t>
-      </w:r>
-      <w:proofErr w:type="spellEnd"/>
-      <w:r>
-        <w:rPr>
-          <w:lang w:val="hu-HU"/>
-        </w:rPr>
-        <w:t xml:space="preserve"> a </w:t>
-      </w:r>
-      <w:proofErr w:type="spellStart"/>
-      <w:r>
-        <w:rPr>
-          <w:lang w:val="hu-HU"/>
-        </w:rPr>
-        <w:t>cgdb</w:t>
-      </w:r>
-      <w:proofErr w:type="spellEnd"/>
-      <w:r>
-        <w:rPr>
-          <w:lang w:val="hu-HU"/>
-        </w:rPr>
-        <w:t xml:space="preserve"> eszközt választottam.</w:t>
+        <w:t xml:space="preserve"> LLVM toolchain 14-es verzióját használom, debuggoláshoz a cgdb eszközt választottam.</w:t>
       </w:r>
     </w:p>
     <w:p>
@@ -987,35 +805,7 @@
         <w:rPr>
           <w:lang w:val="hu-HU"/>
         </w:rPr>
-        <w:t xml:space="preserve">Implementáltam egy robosztus rendszert a regiszter </w:t>
-      </w:r>
-      <w:proofErr w:type="spellStart"/>
-      <w:r>
-        <w:rPr>
-          <w:lang w:val="hu-HU"/>
-        </w:rPr>
-        <w:t>spillelésre</w:t>
-      </w:r>
-      <w:proofErr w:type="spellEnd"/>
-      <w:r>
-        <w:rPr>
-          <w:lang w:val="hu-HU"/>
-        </w:rPr>
-        <w:t xml:space="preserve">, valamint a regiszterek statikus típusainak követésére, továbbá implementáltam a </w:t>
-      </w:r>
-      <w:proofErr w:type="spellStart"/>
-      <w:r>
-        <w:rPr>
-          <w:lang w:val="hu-HU"/>
-        </w:rPr>
-        <w:t>scope</w:t>
-      </w:r>
-      <w:proofErr w:type="spellEnd"/>
-      <w:r>
-        <w:rPr>
-          <w:lang w:val="hu-HU"/>
-        </w:rPr>
-        <w:t xml:space="preserve"> feloldást, amely felhasználóbarát fordítási hibaüzeneteket ad a fordítóprogram felhasználójának.</w:t>
+        <w:t>Implementáltam egy robosztus rendszert a regiszter spillelésre, valamint a regiszterek statikus típusainak követésére, továbbá implementáltam a scope feloldást, amely felhasználóbarát fordítási hibaüzeneteket ad a fordítóprogram felhasználójának.</w:t>
       </w:r>
     </w:p>
     <w:p>
@@ -1053,16 +843,8 @@
         <w:rPr>
           <w:lang w:val="hu-HU"/>
         </w:rPr>
-        <w:t xml:space="preserve">fordítóprogram, szemantikai analízis, regiszter </w:t>
-      </w:r>
-      <w:proofErr w:type="spellStart"/>
-      <w:r>
-        <w:rPr>
-          <w:lang w:val="hu-HU"/>
-        </w:rPr>
-        <w:t>spillelés</w:t>
-      </w:r>
-      <w:proofErr w:type="spellEnd"/>
+        <w:t>fordítóprogram, szemantikai analízis, regiszter spillelés</w:t>
+      </w:r>
     </w:p>
     <w:p>
       <w:pPr>
@@ -1071,7 +853,7 @@
           <w:noProof/>
         </w:rPr>
       </w:pPr>
-      <w:bookmarkStart w:id="3" w:name="_Toc130728810"/>
+      <w:bookmarkStart w:id="3" w:name="_Toc132456270"/>
       <w:r>
         <w:lastRenderedPageBreak/>
         <w:t>Tartalomjegyzék</w:t>
@@ -1081,7 +863,7 @@
         <w:fldChar w:fldCharType="begin"/>
       </w:r>
       <w:r>
-        <w:instrText xml:space="preserve"> TOC \h \z \t "H1;1;H2;2;H3;3;HE;1" </w:instrText>
+        <w:instrText xml:space="preserve"> TOC \h \z \t "H1,1,H2,2,H3,3,HE,1" </w:instrText>
       </w:r>
       <w:r>
         <w:fldChar w:fldCharType="separate"/>
@@ -1098,7 +880,7 @@
           <w:szCs w:val="22"/>
         </w:rPr>
       </w:pPr>
-      <w:hyperlink w:anchor="_Toc130728808" w:history="1">
+      <w:hyperlink w:anchor="_Toc132456268" w:history="1">
         <w:r>
           <w:rPr>
             <w:rStyle w:val="Hyperlink"/>
@@ -1125,7 +907,7 @@
             <w:noProof/>
             <w:webHidden/>
           </w:rPr>
-          <w:instrText xml:space="preserve"> PAGEREF _Toc130728808 \h </w:instrText>
+          <w:instrText xml:space="preserve"> PAGEREF _Toc132456268 \h </w:instrText>
         </w:r>
         <w:r>
           <w:rPr>
@@ -1167,7 +949,7 @@
           <w:szCs w:val="22"/>
         </w:rPr>
       </w:pPr>
-      <w:hyperlink w:anchor="_Toc130728809" w:history="1">
+      <w:hyperlink w:anchor="_Toc132456269" w:history="1">
         <w:r>
           <w:rPr>
             <w:rStyle w:val="Hyperlink"/>
@@ -1194,7 +976,7 @@
             <w:noProof/>
             <w:webHidden/>
           </w:rPr>
-          <w:instrText xml:space="preserve"> PAGEREF _Toc130728809 \h </w:instrText>
+          <w:instrText xml:space="preserve"> PAGEREF _Toc132456269 \h </w:instrText>
         </w:r>
         <w:r>
           <w:rPr>
@@ -1236,7 +1018,7 @@
           <w:szCs w:val="22"/>
         </w:rPr>
       </w:pPr>
-      <w:hyperlink w:anchor="_Toc130728810" w:history="1">
+      <w:hyperlink w:anchor="_Toc132456270" w:history="1">
         <w:r>
           <w:rPr>
             <w:rStyle w:val="Hyperlink"/>
@@ -1263,7 +1045,7 @@
             <w:noProof/>
             <w:webHidden/>
           </w:rPr>
-          <w:instrText xml:space="preserve"> PAGEREF _Toc130728810 \h </w:instrText>
+          <w:instrText xml:space="preserve"> PAGEREF _Toc132456270 \h </w:instrText>
         </w:r>
         <w:r>
           <w:rPr>
@@ -1305,13 +1087,13 @@
           <w:szCs w:val="22"/>
         </w:rPr>
       </w:pPr>
-      <w:hyperlink w:anchor="_Toc130728811" w:history="1">
+      <w:hyperlink w:anchor="_Toc132456271" w:history="1">
         <w:r>
           <w:rPr>
             <w:rStyle w:val="Hyperlink"/>
             <w:noProof/>
           </w:rPr>
-          <w:t>1. A Compiler komponens</w:t>
+          <w:t>1. Bevezetés</w:t>
         </w:r>
         <w:r>
           <w:rPr>
@@ -1332,7 +1114,7 @@
             <w:noProof/>
             <w:webHidden/>
           </w:rPr>
-          <w:instrText xml:space="preserve"> PAGEREF _Toc130728811 \h </w:instrText>
+          <w:instrText xml:space="preserve"> PAGEREF _Toc132456271 \h </w:instrText>
         </w:r>
         <w:r>
           <w:rPr>
@@ -1365,6 +1147,75 @@
     </w:p>
     <w:p>
       <w:pPr>
+        <w:pStyle w:val="TOC1"/>
+        <w:rPr>
+          <w:rFonts w:asciiTheme="minorHAnsi" w:eastAsiaTheme="minorEastAsia" w:hAnsiTheme="minorHAnsi" w:cstheme="minorBidi"/>
+          <w:bCs w:val="0"/>
+          <w:noProof/>
+          <w:sz w:val="22"/>
+          <w:szCs w:val="22"/>
+        </w:rPr>
+      </w:pPr>
+      <w:hyperlink w:anchor="_Toc132456272" w:history="1">
+        <w:r>
+          <w:rPr>
+            <w:rStyle w:val="Hyperlink"/>
+            <w:noProof/>
+          </w:rPr>
+          <w:t>2. Az Es2panda fordítóprogram felépítése</w:t>
+        </w:r>
+        <w:r>
+          <w:rPr>
+            <w:noProof/>
+            <w:webHidden/>
+          </w:rPr>
+          <w:tab/>
+        </w:r>
+        <w:r>
+          <w:rPr>
+            <w:noProof/>
+            <w:webHidden/>
+          </w:rPr>
+          <w:fldChar w:fldCharType="begin"/>
+        </w:r>
+        <w:r>
+          <w:rPr>
+            <w:noProof/>
+            <w:webHidden/>
+          </w:rPr>
+          <w:instrText xml:space="preserve"> PAGEREF _Toc132456272 \h </w:instrText>
+        </w:r>
+        <w:r>
+          <w:rPr>
+            <w:noProof/>
+            <w:webHidden/>
+          </w:rPr>
+        </w:r>
+        <w:r>
+          <w:rPr>
+            <w:noProof/>
+            <w:webHidden/>
+          </w:rPr>
+          <w:fldChar w:fldCharType="separate"/>
+        </w:r>
+        <w:r>
+          <w:rPr>
+            <w:noProof/>
+            <w:webHidden/>
+          </w:rPr>
+          <w:t>6</w:t>
+        </w:r>
+        <w:r>
+          <w:rPr>
+            <w:noProof/>
+            <w:webHidden/>
+          </w:rPr>
+          <w:fldChar w:fldCharType="end"/>
+        </w:r>
+      </w:hyperlink>
+    </w:p>
+    <w:p>
+      <w:pPr>
         <w:pStyle w:val="HE"/>
       </w:pPr>
       <w:r>
@@ -1377,26 +1228,154 @@
     <w:p>
       <w:pPr>
         <w:pStyle w:val="H1"/>
+      </w:pPr>
+      <w:bookmarkStart w:id="4" w:name="_Toc132456271"/>
+      <w:bookmarkStart w:id="5" w:name="_Toc80443510"/>
+      <w:r>
+        <w:lastRenderedPageBreak/>
+        <w:t>Bevezetés</w:t>
+      </w:r>
+      <w:bookmarkEnd w:id="4"/>
+    </w:p>
+    <w:p>
+      <w:pPr>
+        <w:pStyle w:val="NNI"/>
+      </w:pPr>
+      <w:r>
+        <w:t xml:space="preserve">Szakdolgozatom témájául az Es2panda fordítóprogramon végzett fejlesztéseimet szeretném bemutatni. Mivel a fordítóprogramon végzett munkáim rendívül szerteágazóak, így sok különböző problémával találkoztam a fejlesztés során, melyekre a megoldás nem mindig volt triviális a már meglévő szoftver architektúra mellett. A fejlesztés </w:t>
+      </w:r>
+      <w:r>
+        <w:t>alatt a következők voltak a céljaim:</w:t>
+      </w:r>
+    </w:p>
+    <w:p>
+      <w:pPr>
+        <w:pStyle w:val="NNI"/>
         <w:numPr>
           <w:ilvl w:val="0"/>
-          <w:numId w:val="5"/>
+          <w:numId w:val="7"/>
         </w:numPr>
-      </w:pPr>
-      <w:bookmarkStart w:id="4" w:name="_Toc130728811"/>
-      <w:bookmarkStart w:id="5" w:name="_Toc80443510"/>
+        <w:rPr>
+          <w:sz w:val="28"/>
+        </w:rPr>
+      </w:pPr>
+      <w:r>
+        <w:t xml:space="preserve">Robosztus könnyen érthető kód írása, amely követi a C++ nyelv bevált gyakorlatait. Ezek magukba foglalják az explicit memória kezelése minimalizálását, a </w:t>
+      </w:r>
+      <w:r>
+        <w:t>const</w:t>
+      </w:r>
+      <w:r>
+        <w:t xml:space="preserve"> korrektséget, a makró használat minimalizálását</w:t>
+      </w:r>
+      <w:r>
+        <w:t>, valamint a komponensek szoros összekapcsolódásának elkerülését.</w:t>
+      </w:r>
+    </w:p>
+    <w:p>
+      <w:pPr>
+        <w:pStyle w:val="NNI"/>
+        <w:numPr>
+          <w:ilvl w:val="0"/>
+          <w:numId w:val="7"/>
+        </w:numPr>
+        <w:rPr>
+          <w:sz w:val="28"/>
+        </w:rPr>
+      </w:pPr>
+      <w:r>
+        <w:t xml:space="preserve">A futásidei teljesítmény növelése, akár a fordítási idő romlása árán. Ez leginkább a </w:t>
+      </w:r>
+      <w:r>
+        <w:t>template</w:t>
+      </w:r>
+      <w:r>
+        <w:t xml:space="preserve"> metaprogramozási gyakorlatokkal értem el, melyek drasztikusan javítottak a kód hívó oldalának egyszerűsítésében.</w:t>
+      </w:r>
+    </w:p>
+    <w:p>
+      <w:pPr>
+        <w:pStyle w:val="NNI"/>
+        <w:numPr>
+          <w:ilvl w:val="0"/>
+          <w:numId w:val="7"/>
+        </w:numPr>
+      </w:pPr>
+      <w:r>
+        <w:t>Az implementált függvények és típusok interfészeinek egyszerűsítése, hogy minél nehezebb legyen őket rosszul használni.</w:t>
+      </w:r>
+    </w:p>
+    <w:p>
+      <w:pPr>
+        <w:pStyle w:val="NNI"/>
+        <w:numPr>
+          <w:ilvl w:val="0"/>
+          <w:numId w:val="7"/>
+        </w:numPr>
+      </w:pPr>
+      <w:r>
+        <w:t xml:space="preserve">A modern fordítóprogramok által alkalmazott technikák </w:t>
+      </w:r>
+      <w:r>
+        <w:t>kutatása és az Es2pandába való integrálásuk</w:t>
+      </w:r>
+      <w:r>
+        <w:t>. Ezek magukba foglalják a különböző optimalizációkat és statikus analíziseket.</w:t>
+      </w:r>
+    </w:p>
+    <w:p>
+      <w:pPr>
+        <w:pStyle w:val="NI"/>
+        <w:rPr>
+          <w:sz w:val="28"/>
+        </w:rPr>
+      </w:pPr>
+      <w:r>
+        <w:t xml:space="preserve">A következő oldalakban, betekintést adok az Es2panda általam fejlesztett részeibe, azok tervezési folyamataiba, és példákat mutatok a teljesítmény orientált gondolkodásmódra, amely elengedhetetlen egy </w:t>
+      </w:r>
+      <w:r>
+        <w:t>fordítóprogram esetében. Először is bemutatom az Es2pandát jelenlegi állapotában, majd egy áttekintést nyújtok az általános struktúrája felett. Ezek után egy az Es2panda által fordított forráskód demót mutatok be, ahol kitérek a generált bytecode-ra.</w:t>
+      </w:r>
+      <w:r>
+        <w:t xml:space="preserve"> </w:t>
+      </w:r>
+      <w:r>
+        <w:t>B</w:t>
+      </w:r>
+      <w:r>
+        <w:t>emutatom az Es2panda öt nagy komponensét és rajtuk végzett munkámat</w:t>
+      </w:r>
+      <w:r>
+        <w:t>, mindezt a komponensek függőségének sorrendjében, kezdve a belépéstől a kész bytecode-ig. Végezetül kitérek az érdekes implementációs részletekre.</w:t>
+      </w:r>
+      <w:r>
+        <w:br w:type="page"/>
+      </w:r>
+    </w:p>
+    <w:p>
+      <w:pPr>
+        <w:pStyle w:val="H1"/>
+      </w:pPr>
+      <w:bookmarkStart w:id="6" w:name="_Toc132456272"/>
       <w:r>
         <w:lastRenderedPageBreak/>
-        <w:t xml:space="preserve">A </w:t>
-      </w:r>
-      <w:proofErr w:type="spellStart"/>
-      <w:r>
-        <w:t>Compiler</w:t>
-      </w:r>
-      <w:proofErr w:type="spellEnd"/>
-      <w:r>
-        <w:t xml:space="preserve"> komponens</w:t>
-      </w:r>
-      <w:bookmarkEnd w:id="4"/>
+        <w:t>Az Es2panda fordítóprogram felépítése</w:t>
+      </w:r>
+      <w:bookmarkEnd w:id="6"/>
+    </w:p>
+    <w:p>
+      <w:pPr>
+        <w:pStyle w:val="NNI"/>
+        <w:rPr>
+          <w:lang w:val="en-US"/>
+        </w:rPr>
+      </w:pPr>
+      <w:r>
+        <w:t xml:space="preserve">Az Es2panda fordítóprogram hasonlóan épül fel más fordítóprogramokhoz. A program bemenete a nevéből adódóan Ecmascript fájl, azonban a fejlesztés során ez kibővült először Typescripttel majd </w:t>
+      </w:r>
+      <w:r>
+        <w:t>Assemblyscripttel, valamint egy teljesen új nyelvvel az ETS-el. A fordítóprogram ezekből a bemeneti fájlokból egy bytecode-ot készít melyet a just-in-time fordítóval felvértezett ARK runtime rendszer interpretál.</w:t>
+      </w:r>
     </w:p>
     <w:p>
       <w:pPr>
@@ -1430,7 +1409,7 @@
           <w:lang w:val="hu-HU"/>
         </w:rPr>
       </w:pPr>
-      <w:bookmarkStart w:id="6" w:name="_Toc130722416"/>
+      <w:bookmarkStart w:id="7" w:name="_Toc130722416"/>
       <w:r>
         <w:rPr>
           <w:rFonts w:ascii="Times New Roman" w:hAnsi="Times New Roman" w:cs="Times New Roman"/>
@@ -1442,7 +1421,7 @@
         <w:t>Nyilatkozat</w:t>
       </w:r>
       <w:bookmarkEnd w:id="5"/>
-      <w:bookmarkEnd w:id="6"/>
+      <w:bookmarkEnd w:id="7"/>
     </w:p>
     <w:p>
       <w:pPr>
@@ -1488,16 +1467,8 @@
         <w:rPr>
           <w:lang w:val="hu-HU"/>
         </w:rPr>
-        <w:t xml:space="preserve"> </w:t>
-      </w:r>
-      <w:proofErr w:type="spellStart"/>
-      <w:r>
-        <w:rPr>
-          <w:lang w:val="hu-HU"/>
-        </w:rPr>
-        <w:t>BSc</w:t>
-      </w:r>
-      <w:proofErr w:type="spellEnd"/>
+        <w:t xml:space="preserve"> BSc</w:t>
+      </w:r>
       <w:r>
         <w:rPr>
           <w:lang w:val="hu-HU"/>
@@ -1526,21 +1497,7 @@
         <w:rPr>
           <w:lang w:val="hu-HU"/>
         </w:rPr>
-        <w:t xml:space="preserve"> </w:t>
-      </w:r>
-      <w:proofErr w:type="spellStart"/>
-      <w:r>
-        <w:rPr>
-          <w:lang w:val="hu-HU"/>
-        </w:rPr>
-        <w:t>BSc</w:t>
-      </w:r>
-      <w:proofErr w:type="spellEnd"/>
-      <w:r>
-        <w:rPr>
-          <w:lang w:val="hu-HU"/>
-        </w:rPr>
-        <w:t xml:space="preserve"> </w:t>
+        <w:t xml:space="preserve"> BSc </w:t>
       </w:r>
       <w:r>
         <w:rPr>
@@ -1563,14 +1520,12 @@
         </w:rPr>
         <w:t xml:space="preserve">Kijelentem, hogy a dolgozatot más szakon korábban nem védtem meg, saját munkám eredménye, és csak a hivatkozott forrásokat (szakirodalom, </w:t>
       </w:r>
-      <w:proofErr w:type="gramStart"/>
       <w:r>
         <w:rPr>
           <w:lang w:val="hu-HU"/>
         </w:rPr>
         <w:t>eszközök,</w:t>
       </w:r>
-      <w:proofErr w:type="gramEnd"/>
       <w:r>
         <w:rPr>
           <w:lang w:val="hu-HU"/>
@@ -1798,6 +1753,119 @@
 <file path=word/numbering.xml><?xml version="1.0" encoding="utf-8"?>
 <w:numbering xmlns:wpc="http://schemas.microsoft.com/office/word/2010/wordprocessingCanvas" xmlns:cx="http://schemas.microsoft.com/office/drawing/2014/chartex" xmlns:cx1="http://schemas.microsoft.com/office/drawing/2015/9/8/chartex" xmlns:cx2="http://schemas.microsoft.com/office/drawing/2015/10/21/chartex" xmlns:cx3="http://schemas.microsoft.com/office/drawing/2016/5/9/chartex" xmlns:cx4="http://schemas.microsoft.com/office/drawing/2016/5/10/chartex" xmlns:cx5="http://schemas.microsoft.com/office/drawing/2016/5/11/chartex" xmlns:cx6="http://schemas.microsoft.com/office/drawing/2016/5/12/chartex" xmlns:cx7="http://schemas.microsoft.com/office/drawing/2016/5/13/chartex" xmlns:cx8="http://schemas.microsoft.com/office/drawing/2016/5/14/chartex" xmlns:mc="http://schemas.openxmlformats.org/markup-compatibility/2006" xmlns:aink="http://schemas.microsoft.com/office/drawing/2016/ink" xmlns:am3d="http://schemas.microsoft.com/office/drawing/2017/model3d" xmlns:o="urn:schemas-microsoft-com:office:office" xmlns:oel="http://schemas.microsoft.com/office/2019/extlst" xmlns:r="http://schemas.openxmlformats.org/officeDocument/2006/relationships" xmlns:m="http://schemas.openxmlformats.org/officeDocument/2006/math" xmlns:v="urn:schemas-microsoft-com:vml" xmlns:wp14="http://schemas.microsoft.com/office/word/2010/wordprocessingDrawing" xmlns:wp="http://schemas.openxmlformats.org/drawingml/2006/wordprocessingDrawing" xmlns:w10="urn:schemas-microsoft-com:office:word" xmlns:w="http://schemas.openxmlformats.org/wordprocessingml/2006/main" xmlns:w14="http://schemas.microsoft.com/office/word/2010/wordml" xmlns:w15="http://schemas.microsoft.com/office/word/2012/wordml" xmlns:w16cex="http://schemas.microsoft.com/office/word/2018/wordml/cex" xmlns:w16cid="http://schemas.microsoft.com/office/word/2016/wordml/cid" xmlns:w16="http://schemas.microsoft.com/office/word/2018/wordml" xmlns:w16du="http://schemas.microsoft.com/office/word/2023/wordml/word16du" xmlns:w16sdtdh="http://schemas.microsoft.com/office/word/2020/wordml/sdtdatahash" xmlns:w16se="http://schemas.microsoft.com/office/word/2015/wordml/symex" xmlns:wpg="http://schemas.microsoft.com/office/word/2010/wordprocessingGroup" xmlns:wpi="http://schemas.microsoft.com/office/word/2010/wordprocessingInk" xmlns:wne="http://schemas.microsoft.com/office/word/2006/wordml" xmlns:wps="http://schemas.microsoft.com/office/word/2010/wordprocessingShape" mc:Ignorable="w14 w15 w16se w16cid w16 w16cex w16sdtdh wp14">
   <w:abstractNum w:abstractNumId="0" w15:restartNumberingAfterBreak="0">
+    <w:nsid w:val="11F92891"/>
+    <w:multiLevelType w:val="hybridMultilevel"/>
+    <w:tmpl w:val="FD4CE948"/>
+    <w:lvl w:ilvl="0" w:tplc="040E0001">
+      <w:start w:val="1"/>
+      <w:numFmt w:val="bullet"/>
+      <w:lvlText w:val=""/>
+      <w:lvlJc w:val="left"/>
+      <w:pPr>
+        <w:ind w:left="1068" w:hanging="360"/>
+      </w:pPr>
+      <w:rPr>
+        <w:rFonts w:ascii="Symbol" w:hAnsi="Symbol" w:hint="default"/>
+      </w:rPr>
+    </w:lvl>
+    <w:lvl w:ilvl="1" w:tplc="040E0003" w:tentative="1">
+      <w:start w:val="1"/>
+      <w:numFmt w:val="bullet"/>
+      <w:lvlText w:val="o"/>
+      <w:lvlJc w:val="left"/>
+      <w:pPr>
+        <w:ind w:left="1788" w:hanging="360"/>
+      </w:pPr>
+      <w:rPr>
+        <w:rFonts w:ascii="Courier New" w:hAnsi="Courier New" w:cs="Courier New" w:hint="default"/>
+      </w:rPr>
+    </w:lvl>
+    <w:lvl w:ilvl="2" w:tplc="040E0005" w:tentative="1">
+      <w:start w:val="1"/>
+      <w:numFmt w:val="bullet"/>
+      <w:lvlText w:val=""/>
+      <w:lvlJc w:val="left"/>
+      <w:pPr>
+        <w:ind w:left="2508" w:hanging="360"/>
+      </w:pPr>
+      <w:rPr>
+        <w:rFonts w:ascii="Wingdings" w:hAnsi="Wingdings" w:hint="default"/>
+      </w:rPr>
+    </w:lvl>
+    <w:lvl w:ilvl="3" w:tplc="040E0001" w:tentative="1">
+      <w:start w:val="1"/>
+      <w:numFmt w:val="bullet"/>
+      <w:lvlText w:val=""/>
+      <w:lvlJc w:val="left"/>
+      <w:pPr>
+        <w:ind w:left="3228" w:hanging="360"/>
+      </w:pPr>
+      <w:rPr>
+        <w:rFonts w:ascii="Symbol" w:hAnsi="Symbol" w:hint="default"/>
+      </w:rPr>
+    </w:lvl>
+    <w:lvl w:ilvl="4" w:tplc="040E0003" w:tentative="1">
+      <w:start w:val="1"/>
+      <w:numFmt w:val="bullet"/>
+      <w:lvlText w:val="o"/>
+      <w:lvlJc w:val="left"/>
+      <w:pPr>
+        <w:ind w:left="3948" w:hanging="360"/>
+      </w:pPr>
+      <w:rPr>
+        <w:rFonts w:ascii="Courier New" w:hAnsi="Courier New" w:cs="Courier New" w:hint="default"/>
+      </w:rPr>
+    </w:lvl>
+    <w:lvl w:ilvl="5" w:tplc="040E0005" w:tentative="1">
+      <w:start w:val="1"/>
+      <w:numFmt w:val="bullet"/>
+      <w:lvlText w:val=""/>
+      <w:lvlJc w:val="left"/>
+      <w:pPr>
+        <w:ind w:left="4668" w:hanging="360"/>
+      </w:pPr>
+      <w:rPr>
+        <w:rFonts w:ascii="Wingdings" w:hAnsi="Wingdings" w:hint="default"/>
+      </w:rPr>
+    </w:lvl>
+    <w:lvl w:ilvl="6" w:tplc="040E0001" w:tentative="1">
+      <w:start w:val="1"/>
+      <w:numFmt w:val="bullet"/>
+      <w:lvlText w:val=""/>
+      <w:lvlJc w:val="left"/>
+      <w:pPr>
+        <w:ind w:left="5388" w:hanging="360"/>
+      </w:pPr>
+      <w:rPr>
+        <w:rFonts w:ascii="Symbol" w:hAnsi="Symbol" w:hint="default"/>
+      </w:rPr>
+    </w:lvl>
+    <w:lvl w:ilvl="7" w:tplc="040E0003" w:tentative="1">
+      <w:start w:val="1"/>
+      <w:numFmt w:val="bullet"/>
+      <w:lvlText w:val="o"/>
+      <w:lvlJc w:val="left"/>
+      <w:pPr>
+        <w:ind w:left="6108" w:hanging="360"/>
+      </w:pPr>
+      <w:rPr>
+        <w:rFonts w:ascii="Courier New" w:hAnsi="Courier New" w:cs="Courier New" w:hint="default"/>
+      </w:rPr>
+    </w:lvl>
+    <w:lvl w:ilvl="8" w:tplc="040E0005" w:tentative="1">
+      <w:start w:val="1"/>
+      <w:numFmt w:val="bullet"/>
+      <w:lvlText w:val=""/>
+      <w:lvlJc w:val="left"/>
+      <w:pPr>
+        <w:ind w:left="6828" w:hanging="360"/>
+      </w:pPr>
+      <w:rPr>
+        <w:rFonts w:ascii="Wingdings" w:hAnsi="Wingdings" w:hint="default"/>
+      </w:rPr>
+    </w:lvl>
+  </w:abstractNum>
+  <w:abstractNum w:abstractNumId="1" w15:restartNumberingAfterBreak="0">
     <w:nsid w:val="1ABD6EEB"/>
     <w:multiLevelType w:val="hybridMultilevel"/>
     <w:tmpl w:val="E31A15EE"/>
@@ -1883,7 +1951,7 @@
       </w:pPr>
     </w:lvl>
   </w:abstractNum>
-  <w:abstractNum w:abstractNumId="1" w15:restartNumberingAfterBreak="0">
+  <w:abstractNum w:abstractNumId="2" w15:restartNumberingAfterBreak="0">
     <w:nsid w:val="316417F3"/>
     <w:multiLevelType w:val="hybridMultilevel"/>
     <w:tmpl w:val="010A5CA8"/>
@@ -2024,7 +2092,7 @@
       </w:rPr>
     </w:lvl>
   </w:abstractNum>
-  <w:abstractNum w:abstractNumId="2" w15:restartNumberingAfterBreak="0">
+  <w:abstractNum w:abstractNumId="3" w15:restartNumberingAfterBreak="0">
     <w:nsid w:val="66983184"/>
     <w:multiLevelType w:val="hybridMultilevel"/>
     <w:tmpl w:val="AE547006"/>
@@ -2110,7 +2178,7 @@
       </w:pPr>
     </w:lvl>
   </w:abstractNum>
-  <w:abstractNum w:abstractNumId="3" w15:restartNumberingAfterBreak="0">
+  <w:abstractNum w:abstractNumId="4" w15:restartNumberingAfterBreak="0">
     <w:nsid w:val="79FD401F"/>
     <w:multiLevelType w:val="multilevel"/>
     <w:tmpl w:val="6E04ED06"/>
@@ -2236,20 +2304,133 @@
       </w:rPr>
     </w:lvl>
   </w:abstractNum>
+  <w:abstractNum w:abstractNumId="5" w15:restartNumberingAfterBreak="0">
+    <w:nsid w:val="7D0F721F"/>
+    <w:multiLevelType w:val="hybridMultilevel"/>
+    <w:tmpl w:val="A6EEA236"/>
+    <w:lvl w:ilvl="0" w:tplc="040E0001">
+      <w:start w:val="1"/>
+      <w:numFmt w:val="bullet"/>
+      <w:lvlText w:val=""/>
+      <w:lvlJc w:val="left"/>
+      <w:pPr>
+        <w:ind w:left="1068" w:hanging="360"/>
+      </w:pPr>
+      <w:rPr>
+        <w:rFonts w:ascii="Symbol" w:hAnsi="Symbol" w:hint="default"/>
+      </w:rPr>
+    </w:lvl>
+    <w:lvl w:ilvl="1" w:tplc="040E0003" w:tentative="1">
+      <w:start w:val="1"/>
+      <w:numFmt w:val="bullet"/>
+      <w:lvlText w:val="o"/>
+      <w:lvlJc w:val="left"/>
+      <w:pPr>
+        <w:ind w:left="1440" w:hanging="360"/>
+      </w:pPr>
+      <w:rPr>
+        <w:rFonts w:ascii="Courier New" w:hAnsi="Courier New" w:cs="Courier New" w:hint="default"/>
+      </w:rPr>
+    </w:lvl>
+    <w:lvl w:ilvl="2" w:tplc="040E0005" w:tentative="1">
+      <w:start w:val="1"/>
+      <w:numFmt w:val="bullet"/>
+      <w:lvlText w:val=""/>
+      <w:lvlJc w:val="left"/>
+      <w:pPr>
+        <w:ind w:left="2160" w:hanging="360"/>
+      </w:pPr>
+      <w:rPr>
+        <w:rFonts w:ascii="Wingdings" w:hAnsi="Wingdings" w:hint="default"/>
+      </w:rPr>
+    </w:lvl>
+    <w:lvl w:ilvl="3" w:tplc="040E0001" w:tentative="1">
+      <w:start w:val="1"/>
+      <w:numFmt w:val="bullet"/>
+      <w:lvlText w:val=""/>
+      <w:lvlJc w:val="left"/>
+      <w:pPr>
+        <w:ind w:left="2880" w:hanging="360"/>
+      </w:pPr>
+      <w:rPr>
+        <w:rFonts w:ascii="Symbol" w:hAnsi="Symbol" w:hint="default"/>
+      </w:rPr>
+    </w:lvl>
+    <w:lvl w:ilvl="4" w:tplc="040E0003" w:tentative="1">
+      <w:start w:val="1"/>
+      <w:numFmt w:val="bullet"/>
+      <w:lvlText w:val="o"/>
+      <w:lvlJc w:val="left"/>
+      <w:pPr>
+        <w:ind w:left="3600" w:hanging="360"/>
+      </w:pPr>
+      <w:rPr>
+        <w:rFonts w:ascii="Courier New" w:hAnsi="Courier New" w:cs="Courier New" w:hint="default"/>
+      </w:rPr>
+    </w:lvl>
+    <w:lvl w:ilvl="5" w:tplc="040E0005" w:tentative="1">
+      <w:start w:val="1"/>
+      <w:numFmt w:val="bullet"/>
+      <w:lvlText w:val=""/>
+      <w:lvlJc w:val="left"/>
+      <w:pPr>
+        <w:ind w:left="4320" w:hanging="360"/>
+      </w:pPr>
+      <w:rPr>
+        <w:rFonts w:ascii="Wingdings" w:hAnsi="Wingdings" w:hint="default"/>
+      </w:rPr>
+    </w:lvl>
+    <w:lvl w:ilvl="6" w:tplc="040E0001" w:tentative="1">
+      <w:start w:val="1"/>
+      <w:numFmt w:val="bullet"/>
+      <w:lvlText w:val=""/>
+      <w:lvlJc w:val="left"/>
+      <w:pPr>
+        <w:ind w:left="5040" w:hanging="360"/>
+      </w:pPr>
+      <w:rPr>
+        <w:rFonts w:ascii="Symbol" w:hAnsi="Symbol" w:hint="default"/>
+      </w:rPr>
+    </w:lvl>
+    <w:lvl w:ilvl="7" w:tplc="040E0003" w:tentative="1">
+      <w:start w:val="1"/>
+      <w:numFmt w:val="bullet"/>
+      <w:lvlText w:val="o"/>
+      <w:lvlJc w:val="left"/>
+      <w:pPr>
+        <w:ind w:left="5760" w:hanging="360"/>
+      </w:pPr>
+      <w:rPr>
+        <w:rFonts w:ascii="Courier New" w:hAnsi="Courier New" w:cs="Courier New" w:hint="default"/>
+      </w:rPr>
+    </w:lvl>
+    <w:lvl w:ilvl="8" w:tplc="040E0005" w:tentative="1">
+      <w:start w:val="1"/>
+      <w:numFmt w:val="bullet"/>
+      <w:lvlText w:val=""/>
+      <w:lvlJc w:val="left"/>
+      <w:pPr>
+        <w:ind w:left="6480" w:hanging="360"/>
+      </w:pPr>
+      <w:rPr>
+        <w:rFonts w:ascii="Wingdings" w:hAnsi="Wingdings" w:hint="default"/>
+      </w:rPr>
+    </w:lvl>
+  </w:abstractNum>
   <w:num w:numId="1" w16cid:durableId="267272937">
+    <w:abstractNumId w:val="2"/>
+  </w:num>
+  <w:num w:numId="2" w16cid:durableId="1024136416">
     <w:abstractNumId w:val="1"/>
   </w:num>
-  <w:num w:numId="2" w16cid:durableId="1024136416">
-    <w:abstractNumId w:val="0"/>
-  </w:num>
   <w:num w:numId="3" w16cid:durableId="1819297028">
-    <w:abstractNumId w:val="2"/>
+    <w:abstractNumId w:val="3"/>
   </w:num>
   <w:num w:numId="4" w16cid:durableId="2076126166">
-    <w:abstractNumId w:val="3"/>
+    <w:abstractNumId w:val="4"/>
   </w:num>
   <w:num w:numId="5" w16cid:durableId="1827549041">
-    <w:abstractNumId w:val="3"/>
+    <w:abstractNumId w:val="4"/>
     <w:lvlOverride w:ilvl="0">
       <w:startOverride w:val="1"/>
     </w:lvlOverride>
@@ -2277,6 +2458,12 @@
     <w:lvlOverride w:ilvl="8">
       <w:startOverride w:val="1"/>
     </w:lvlOverride>
+  </w:num>
+  <w:num w:numId="6" w16cid:durableId="1448232677">
+    <w:abstractNumId w:val="0"/>
+  </w:num>
+  <w:num w:numId="7" w16cid:durableId="194194290">
+    <w:abstractNumId w:val="5"/>
   </w:num>
 </w:numbering>
 </file>
@@ -3213,9 +3400,9 @@
     <w:basedOn w:val="NNI"/>
     <w:link w:val="NIChar"/>
     <w:qFormat/>
-    <w:rsid w:val="006D7B1B"/>
+    <w:rsid w:val="001C394B"/>
     <w:pPr>
-      <w:ind w:firstLine="709"/>
+      <w:ind w:firstLine="288"/>
     </w:pPr>
   </w:style>
   <w:style w:type="character" w:customStyle="1" w:styleId="NNIChar">
@@ -3252,11 +3439,11 @@
     <w:name w:val="NI Char"/>
     <w:basedOn w:val="NNIChar"/>
     <w:link w:val="NI"/>
-    <w:rsid w:val="006D7B1B"/>
+    <w:rsid w:val="001C394B"/>
     <w:rPr>
       <w:rFonts w:ascii="Times New Roman" w:eastAsia="Times New Roman" w:hAnsi="Times New Roman" w:cs="Times New Roman"/>
-      <w:b/>
-      <w:sz w:val="28"/>
+      <w:b w:val="0"/>
+      <w:sz w:val="24"/>
       <w:szCs w:val="24"/>
       <w:lang w:eastAsia="hu-HU"/>
     </w:rPr>

</xml_diff>

<commit_message>
Fix headers, footers and gutter
</commit_message>
<xml_diff>
--- a/szucsd_es2panda_compiler_thesis.docx
+++ b/szucsd_es2panda_compiler_thesis.docx
@@ -165,11 +165,11 @@
         <w:tblLook w:val="01E0" w:firstRow="1" w:lastRow="1" w:firstColumn="1" w:lastColumn="1" w:noHBand="0" w:noVBand="0"/>
       </w:tblPr>
       <w:tblGrid>
-        <w:gridCol w:w="788"/>
-        <w:gridCol w:w="3294"/>
-        <w:gridCol w:w="687"/>
-        <w:gridCol w:w="3458"/>
-        <w:gridCol w:w="616"/>
+        <w:gridCol w:w="751"/>
+        <w:gridCol w:w="3181"/>
+        <w:gridCol w:w="657"/>
+        <w:gridCol w:w="3330"/>
+        <w:gridCol w:w="591"/>
       </w:tblGrid>
       <w:tr>
         <w:tc>
@@ -466,19 +466,21 @@
     </w:p>
     <w:p>
       <w:pPr>
+        <w:pStyle w:val="HE"/>
         <w:sectPr>
           <w:pgSz w:w="11906" w:h="16838"/>
-          <w:pgMar w:top="1418" w:right="1418" w:bottom="1418" w:left="1418" w:header="709" w:footer="709" w:gutter="227"/>
+          <w:pgMar w:top="1417" w:right="1417" w:bottom="1417" w:left="1417" w:header="708" w:footer="708" w:gutter="562"/>
+          <w:pgNumType w:start="2"/>
           <w:cols w:space="708"/>
           <w:docGrid w:linePitch="360"/>
         </w:sectPr>
       </w:pPr>
+      <w:bookmarkStart w:id="0" w:name="_Toc132456268"/>
     </w:p>
     <w:p>
       <w:pPr>
         <w:pStyle w:val="HE"/>
       </w:pPr>
-      <w:bookmarkStart w:id="0" w:name="_Toc132456268"/>
       <w:r>
         <w:lastRenderedPageBreak/>
         <w:t>Feladatkiírás</w:t>
@@ -549,6 +551,7 @@
     <w:p>
       <w:pPr>
         <w:pStyle w:val="dto3"/>
+        <w:spacing w:after="380"/>
         <w:rPr>
           <w:lang w:val="hu-HU"/>
         </w:rPr>
@@ -565,14 +568,12 @@
         </w:rPr>
         <w:t>s2panda fordítóprogram fejlesztése, az ETS nyelvi konformancia növelés érdekében</w:t>
       </w:r>
-    </w:p>
-    <w:p>
-      <w:pPr>
-        <w:pStyle w:val="dto3"/>
-        <w:rPr>
-          <w:lang w:val="hu-HU"/>
-        </w:rPr>
-      </w:pPr>
+      <w:r>
+        <w:rPr>
+          <w:lang w:val="hu-HU"/>
+        </w:rPr>
+        <w:t>.</w:t>
+      </w:r>
     </w:p>
     <w:p>
       <w:pPr>
@@ -593,6 +594,7 @@
     <w:p>
       <w:pPr>
         <w:pStyle w:val="dto3"/>
+        <w:spacing w:after="380"/>
         <w:rPr>
           <w:lang w:val="hu-HU"/>
         </w:rPr>
@@ -619,22 +621,98 @@
         <w:rPr>
           <w:lang w:val="hu-HU"/>
         </w:rPr>
-        <w:t>A Checker komponensnek képesnek kell lennie különböző, az objektum orientált programozási paradigma által leírt szemantikai elemzésekre, továbbá az ETS nyelv specifikus scope feloldási szabályainak kezelésére. A Compiler komponensnek képesnek kell lennie a feltételes vezérlési szerkezet és a különböző bináris operátorok bytecode-ra fordításá</w:t>
-      </w:r>
-      <w:r>
-        <w:rPr>
-          <w:lang w:val="hu-HU"/>
-        </w:rPr>
-        <w:t>ra, valamint függvény scope-okban a paraméterek és lokális változók regiszter allokálására és spillelésére.</w:t>
-      </w:r>
-    </w:p>
-    <w:p>
-      <w:pPr>
-        <w:pStyle w:val="dto3"/>
-        <w:rPr>
-          <w:lang w:val="hu-HU"/>
-        </w:rPr>
-      </w:pPr>
+        <w:t xml:space="preserve">A </w:t>
+      </w:r>
+      <w:proofErr w:type="spellStart"/>
+      <w:r>
+        <w:rPr>
+          <w:lang w:val="hu-HU"/>
+        </w:rPr>
+        <w:t>Checker</w:t>
+      </w:r>
+      <w:proofErr w:type="spellEnd"/>
+      <w:r>
+        <w:rPr>
+          <w:lang w:val="hu-HU"/>
+        </w:rPr>
+        <w:t xml:space="preserve"> komponensnek képesnek kell lennie különböző, az objektum orientált programozási paradigma által leírt szemantikai elemzésekre, továbbá az ETS nyelv specifikus </w:t>
+      </w:r>
+      <w:proofErr w:type="spellStart"/>
+      <w:r>
+        <w:rPr>
+          <w:lang w:val="hu-HU"/>
+        </w:rPr>
+        <w:t>scope</w:t>
+      </w:r>
+      <w:proofErr w:type="spellEnd"/>
+      <w:r>
+        <w:rPr>
+          <w:lang w:val="hu-HU"/>
+        </w:rPr>
+        <w:t xml:space="preserve"> feloldási szabályainak kezelésére. A </w:t>
+      </w:r>
+      <w:proofErr w:type="spellStart"/>
+      <w:r>
+        <w:rPr>
+          <w:lang w:val="hu-HU"/>
+        </w:rPr>
+        <w:t>Compiler</w:t>
+      </w:r>
+      <w:proofErr w:type="spellEnd"/>
+      <w:r>
+        <w:rPr>
+          <w:lang w:val="hu-HU"/>
+        </w:rPr>
+        <w:t xml:space="preserve"> komponensnek képesnek kell lennie a feltételes vezérlési szerkezet és a különböző bináris operátorok </w:t>
+      </w:r>
+      <w:proofErr w:type="spellStart"/>
+      <w:r>
+        <w:rPr>
+          <w:lang w:val="hu-HU"/>
+        </w:rPr>
+        <w:t>bytecode-ra</w:t>
+      </w:r>
+      <w:proofErr w:type="spellEnd"/>
+      <w:r>
+        <w:rPr>
+          <w:lang w:val="hu-HU"/>
+        </w:rPr>
+        <w:t xml:space="preserve"> fordításá</w:t>
+      </w:r>
+      <w:r>
+        <w:rPr>
+          <w:lang w:val="hu-HU"/>
+        </w:rPr>
+        <w:t xml:space="preserve">ra, valamint függvény </w:t>
+      </w:r>
+      <w:proofErr w:type="spellStart"/>
+      <w:r>
+        <w:rPr>
+          <w:lang w:val="hu-HU"/>
+        </w:rPr>
+        <w:t>scope</w:t>
+      </w:r>
+      <w:proofErr w:type="spellEnd"/>
+      <w:r>
+        <w:rPr>
+          <w:lang w:val="hu-HU"/>
+        </w:rPr>
+        <w:t xml:space="preserve">-okban a paraméterek és lokális változók regiszter allokálására és </w:t>
+      </w:r>
+      <w:proofErr w:type="spellStart"/>
+      <w:r>
+        <w:rPr>
+          <w:lang w:val="hu-HU"/>
+        </w:rPr>
+        <w:t>spillelésére</w:t>
+      </w:r>
+      <w:proofErr w:type="spellEnd"/>
+      <w:r>
+        <w:rPr>
+          <w:lang w:val="hu-HU"/>
+        </w:rPr>
+        <w:t>.</w:t>
+      </w:r>
     </w:p>
     <w:p>
       <w:pPr>
@@ -655,24 +733,45 @@
     <w:p>
       <w:pPr>
         <w:pStyle w:val="dto3"/>
-        <w:rPr>
-          <w:lang w:val="hu-HU"/>
-        </w:rPr>
-      </w:pPr>
-      <w:r>
-        <w:rPr>
-          <w:lang w:val="hu-HU"/>
-        </w:rPr>
-        <w:t>Először is, a Compiler komponens egyszerűbb részein, a vezérlési szerkezeteken és az operátorokon, majd a Checker komponens OOP mintáinak szemantikai elemzésén dolgoztam, így átfogó ismeretet szereztem a komponensek felépítéséről. Ezek után a két komponenst párhuzamosan fejlesztettem, az új nyelvi elemek implementációs sajátosságainak megfelelően.</w:t>
-      </w:r>
-    </w:p>
-    <w:p>
-      <w:pPr>
-        <w:pStyle w:val="dto3"/>
-        <w:rPr>
-          <w:lang w:val="hu-HU"/>
-        </w:rPr>
-      </w:pPr>
+        <w:spacing w:after="380"/>
+        <w:rPr>
+          <w:lang w:val="hu-HU"/>
+        </w:rPr>
+      </w:pPr>
+      <w:r>
+        <w:rPr>
+          <w:lang w:val="hu-HU"/>
+        </w:rPr>
+        <w:t xml:space="preserve">Először is, a </w:t>
+      </w:r>
+      <w:proofErr w:type="spellStart"/>
+      <w:r>
+        <w:rPr>
+          <w:lang w:val="hu-HU"/>
+        </w:rPr>
+        <w:t>Compiler</w:t>
+      </w:r>
+      <w:proofErr w:type="spellEnd"/>
+      <w:r>
+        <w:rPr>
+          <w:lang w:val="hu-HU"/>
+        </w:rPr>
+        <w:t xml:space="preserve"> komponens egyszerűbb részein, a vezérlési szerkezeteken és az operátorokon, majd a </w:t>
+      </w:r>
+      <w:proofErr w:type="spellStart"/>
+      <w:r>
+        <w:rPr>
+          <w:lang w:val="hu-HU"/>
+        </w:rPr>
+        <w:t>Checker</w:t>
+      </w:r>
+      <w:proofErr w:type="spellEnd"/>
+      <w:r>
+        <w:rPr>
+          <w:lang w:val="hu-HU"/>
+        </w:rPr>
+        <w:t xml:space="preserve"> komponens OOP mintáinak szemantikai elemzésén dolgoztam, így átfogó ismeretet szereztem a komponensek felépítéséről. Ezek után a két komponenst párhuzamosan fejlesztettem, az új nyelvi elemek implementációs sajátosságainak megfelelően.</w:t>
+      </w:r>
     </w:p>
     <w:p>
       <w:pPr>
@@ -693,6 +792,7 @@
     <w:p>
       <w:pPr>
         <w:pStyle w:val="dto3"/>
+        <w:spacing w:after="380"/>
         <w:rPr>
           <w:lang w:val="hu-HU"/>
         </w:rPr>
@@ -743,7 +843,35 @@
         <w:rPr>
           <w:lang w:val="hu-HU"/>
         </w:rPr>
-        <w:t>A fejlesztéshez Visual Studio Code fejlesztői környezetet használok</w:t>
+        <w:t xml:space="preserve">A fejlesztéshez Visual </w:t>
+      </w:r>
+      <w:proofErr w:type="spellStart"/>
+      <w:r>
+        <w:rPr>
+          <w:lang w:val="hu-HU"/>
+        </w:rPr>
+        <w:t>Studio</w:t>
+      </w:r>
+      <w:proofErr w:type="spellEnd"/>
+      <w:r>
+        <w:rPr>
+          <w:lang w:val="hu-HU"/>
+        </w:rPr>
+        <w:t xml:space="preserve"> </w:t>
+      </w:r>
+      <w:proofErr w:type="spellStart"/>
+      <w:r>
+        <w:rPr>
+          <w:lang w:val="hu-HU"/>
+        </w:rPr>
+        <w:t>Code</w:t>
+      </w:r>
+      <w:proofErr w:type="spellEnd"/>
+      <w:r>
+        <w:rPr>
+          <w:lang w:val="hu-HU"/>
+        </w:rPr>
+        <w:t xml:space="preserve"> fejlesztői környezetet használok</w:t>
       </w:r>
       <w:r>
         <w:rPr>
@@ -767,16 +895,50 @@
         <w:rPr>
           <w:lang w:val="hu-HU"/>
         </w:rPr>
-        <w:t xml:space="preserve"> LLVM toolchain 14-es verzióját használom, debuggoláshoz a cgdb eszközt választottam.</w:t>
-      </w:r>
-    </w:p>
-    <w:p>
-      <w:pPr>
-        <w:pStyle w:val="dto3"/>
-        <w:rPr>
-          <w:lang w:val="hu-HU"/>
-        </w:rPr>
-      </w:pPr>
+        <w:t xml:space="preserve"> LLVM </w:t>
+      </w:r>
+      <w:proofErr w:type="spellStart"/>
+      <w:r>
+        <w:rPr>
+          <w:lang w:val="hu-HU"/>
+        </w:rPr>
+        <w:t>toolchain</w:t>
+      </w:r>
+      <w:proofErr w:type="spellEnd"/>
+      <w:r>
+        <w:rPr>
+          <w:lang w:val="hu-HU"/>
+        </w:rPr>
+        <w:t xml:space="preserve"> 14-es verzióját használom, </w:t>
+      </w:r>
+      <w:proofErr w:type="spellStart"/>
+      <w:r>
+        <w:rPr>
+          <w:lang w:val="hu-HU"/>
+        </w:rPr>
+        <w:t>debuggoláshoz</w:t>
+      </w:r>
+      <w:proofErr w:type="spellEnd"/>
+      <w:r>
+        <w:rPr>
+          <w:lang w:val="hu-HU"/>
+        </w:rPr>
+        <w:t xml:space="preserve"> a </w:t>
+      </w:r>
+      <w:proofErr w:type="spellStart"/>
+      <w:r>
+        <w:rPr>
+          <w:lang w:val="hu-HU"/>
+        </w:rPr>
+        <w:t>cgdb</w:t>
+      </w:r>
+      <w:proofErr w:type="spellEnd"/>
+      <w:r>
+        <w:rPr>
+          <w:lang w:val="hu-HU"/>
+        </w:rPr>
+        <w:t xml:space="preserve"> eszközt választottam.</w:t>
+      </w:r>
     </w:p>
     <w:p>
       <w:pPr>
@@ -797,24 +959,45 @@
     <w:p>
       <w:pPr>
         <w:pStyle w:val="dto3"/>
-        <w:rPr>
-          <w:lang w:val="hu-HU"/>
-        </w:rPr>
-      </w:pPr>
-      <w:r>
-        <w:rPr>
-          <w:lang w:val="hu-HU"/>
-        </w:rPr>
-        <w:t>Implementáltam egy robosztus rendszert a regiszter spillelésre, valamint a regiszterek statikus típusainak követésére, továbbá implementáltam a scope feloldást, amely felhasználóbarát fordítási hibaüzeneteket ad a fordítóprogram felhasználójának.</w:t>
-      </w:r>
-    </w:p>
-    <w:p>
-      <w:pPr>
-        <w:pStyle w:val="dto3"/>
-        <w:rPr>
-          <w:lang w:val="hu-HU"/>
-        </w:rPr>
-      </w:pPr>
+        <w:spacing w:after="380"/>
+        <w:rPr>
+          <w:lang w:val="hu-HU"/>
+        </w:rPr>
+      </w:pPr>
+      <w:r>
+        <w:rPr>
+          <w:lang w:val="hu-HU"/>
+        </w:rPr>
+        <w:t xml:space="preserve">Implementáltam egy robosztus rendszert a regiszter </w:t>
+      </w:r>
+      <w:proofErr w:type="spellStart"/>
+      <w:r>
+        <w:rPr>
+          <w:lang w:val="hu-HU"/>
+        </w:rPr>
+        <w:t>spillelésre</w:t>
+      </w:r>
+      <w:proofErr w:type="spellEnd"/>
+      <w:r>
+        <w:rPr>
+          <w:lang w:val="hu-HU"/>
+        </w:rPr>
+        <w:t xml:space="preserve">, valamint a regiszterek statikus típusainak követésére, továbbá implementáltam a </w:t>
+      </w:r>
+      <w:proofErr w:type="spellStart"/>
+      <w:r>
+        <w:rPr>
+          <w:lang w:val="hu-HU"/>
+        </w:rPr>
+        <w:t>scope</w:t>
+      </w:r>
+      <w:proofErr w:type="spellEnd"/>
+      <w:r>
+        <w:rPr>
+          <w:lang w:val="hu-HU"/>
+        </w:rPr>
+        <w:t xml:space="preserve"> feloldást, amely felhasználóbarát fordítási hibaüzeneteket ad a fordítóprogram felhasználójának.</w:t>
+      </w:r>
     </w:p>
     <w:p>
       <w:pPr>
@@ -843,8 +1026,16 @@
         <w:rPr>
           <w:lang w:val="hu-HU"/>
         </w:rPr>
-        <w:t>fordítóprogram, szemantikai analízis, regiszter spillelés</w:t>
-      </w:r>
+        <w:t xml:space="preserve">fordítóprogram, szemantikai analízis, regiszter </w:t>
+      </w:r>
+      <w:proofErr w:type="spellStart"/>
+      <w:r>
+        <w:rPr>
+          <w:lang w:val="hu-HU"/>
+        </w:rPr>
+        <w:t>spillelés</w:t>
+      </w:r>
+      <w:proofErr w:type="spellEnd"/>
     </w:p>
     <w:p>
       <w:pPr>
@@ -1334,7 +1525,15 @@
         <w:t xml:space="preserve">A következő oldalakban, betekintést adok az Es2panda általam fejlesztett részeibe, azok tervezési folyamataiba, és példákat mutatok a teljesítmény orientált gondolkodásmódra, amely elengedhetetlen egy </w:t>
       </w:r>
       <w:r>
-        <w:t>fordítóprogram esetében. Először is bemutatom az Es2pandát jelenlegi állapotában, majd egy áttekintést nyújtok az általános struktúrája felett. Ezek után egy az Es2panda által fordított forráskód demót mutatok be, ahol kitérek a generált bytecode-ra.</w:t>
+        <w:t xml:space="preserve">fordítóprogram esetében. Először is bemutatom az Es2pandát jelenlegi állapotában, majd egy áttekintést nyújtok az általános struktúrája felett. Ezek után egy az Es2panda által fordított forráskód demót mutatok be, ahol kitérek a generált </w:t>
+      </w:r>
+      <w:proofErr w:type="spellStart"/>
+      <w:r>
+        <w:t>bytecode-ra</w:t>
+      </w:r>
+      <w:proofErr w:type="spellEnd"/>
+      <w:r>
+        <w:t>.</w:t>
       </w:r>
       <w:r>
         <w:t xml:space="preserve"> </w:t>
@@ -1346,7 +1545,15 @@
         <w:t>emutatom az Es2panda öt nagy komponensét és rajtuk végzett munkámat</w:t>
       </w:r>
       <w:r>
-        <w:t>, mindezt a komponensek függőségének sorrendjében, kezdve a belépéstől a kész bytecode-ig. Végezetül kitérek az érdekes implementációs részletekre.</w:t>
+        <w:t xml:space="preserve">, mindezt a komponensek függőségének sorrendjében, kezdve a belépéstől a kész </w:t>
+      </w:r>
+      <w:proofErr w:type="spellStart"/>
+      <w:r>
+        <w:t>bytecode</w:t>
+      </w:r>
+      <w:proofErr w:type="spellEnd"/>
+      <w:r>
+        <w:t>-ig. Végezetül kitérek az érdekes implementációs részletekre.</w:t>
       </w:r>
       <w:r>
         <w:br w:type="page"/>
@@ -1371,10 +1578,58 @@
         </w:rPr>
       </w:pPr>
       <w:r>
-        <w:t xml:space="preserve">Az Es2panda fordítóprogram hasonlóan épül fel más fordítóprogramokhoz. A program bemenete a nevéből adódóan Ecmascript fájl, azonban a fejlesztés során ez kibővült először Typescripttel majd </w:t>
-      </w:r>
-      <w:r>
-        <w:t>Assemblyscripttel, valamint egy teljesen új nyelvvel az ETS-el. A fordítóprogram ezekből a bemeneti fájlokból egy bytecode-ot készít melyet a just-in-time fordítóval felvértezett ARK runtime rendszer interpretál.</w:t>
+        <w:t xml:space="preserve">Az Es2panda fordítóprogram hasonlóan épül fel más fordítóprogramokhoz. A program bemenete a nevéből adódóan </w:t>
+      </w:r>
+      <w:proofErr w:type="spellStart"/>
+      <w:r>
+        <w:t>Ecmascript</w:t>
+      </w:r>
+      <w:proofErr w:type="spellEnd"/>
+      <w:r>
+        <w:t xml:space="preserve"> fájl, azonban a fejlesztés során ez kibővült először </w:t>
+      </w:r>
+      <w:proofErr w:type="spellStart"/>
+      <w:r>
+        <w:t>Typescripttel</w:t>
+      </w:r>
+      <w:proofErr w:type="spellEnd"/>
+      <w:r>
+        <w:t xml:space="preserve"> majd </w:t>
+      </w:r>
+      <w:r>
+        <w:t xml:space="preserve">Assemblyscripttel, valamint egy teljesen új nyelvvel az ETS-el. A fordítóprogram ezekből a bemeneti fájlokból egy </w:t>
+      </w:r>
+      <w:proofErr w:type="spellStart"/>
+      <w:r>
+        <w:t>bytecode</w:t>
+      </w:r>
+      <w:proofErr w:type="spellEnd"/>
+      <w:r>
+        <w:t xml:space="preserve">-ot készít melyet a </w:t>
+      </w:r>
+      <w:proofErr w:type="spellStart"/>
+      <w:r>
+        <w:t>just</w:t>
+      </w:r>
+      <w:proofErr w:type="spellEnd"/>
+      <w:r>
+        <w:t>-in-</w:t>
+      </w:r>
+      <w:proofErr w:type="spellStart"/>
+      <w:r>
+        <w:t>time</w:t>
+      </w:r>
+      <w:proofErr w:type="spellEnd"/>
+      <w:r>
+        <w:t xml:space="preserve"> fordítóval felvértezett ARK </w:t>
+      </w:r>
+      <w:proofErr w:type="spellStart"/>
+      <w:r>
+        <w:t>runtime</w:t>
+      </w:r>
+      <w:proofErr w:type="spellEnd"/>
+      <w:r>
+        <w:t xml:space="preserve"> rendszer interpretál.</w:t>
       </w:r>
     </w:p>
     <w:p>
@@ -1467,8 +1722,16 @@
         <w:rPr>
           <w:lang w:val="hu-HU"/>
         </w:rPr>
-        <w:t xml:space="preserve"> BSc</w:t>
-      </w:r>
+        <w:t xml:space="preserve"> </w:t>
+      </w:r>
+      <w:proofErr w:type="spellStart"/>
+      <w:r>
+        <w:rPr>
+          <w:lang w:val="hu-HU"/>
+        </w:rPr>
+        <w:t>BSc</w:t>
+      </w:r>
+      <w:proofErr w:type="spellEnd"/>
       <w:r>
         <w:rPr>
           <w:lang w:val="hu-HU"/>
@@ -1497,7 +1760,21 @@
         <w:rPr>
           <w:lang w:val="hu-HU"/>
         </w:rPr>
-        <w:t xml:space="preserve"> BSc </w:t>
+        <w:t xml:space="preserve"> </w:t>
+      </w:r>
+      <w:proofErr w:type="spellStart"/>
+      <w:r>
+        <w:rPr>
+          <w:lang w:val="hu-HU"/>
+        </w:rPr>
+        <w:t>BSc</w:t>
+      </w:r>
+      <w:proofErr w:type="spellEnd"/>
+      <w:r>
+        <w:rPr>
+          <w:lang w:val="hu-HU"/>
+        </w:rPr>
+        <w:t xml:space="preserve"> </w:t>
       </w:r>
       <w:r>
         <w:rPr>
@@ -1520,12 +1797,14 @@
         </w:rPr>
         <w:t xml:space="preserve">Kijelentem, hogy a dolgozatot más szakon korábban nem védtem meg, saját munkám eredménye, és csak a hivatkozott forrásokat (szakirodalom, </w:t>
       </w:r>
+      <w:proofErr w:type="gramStart"/>
       <w:r>
         <w:rPr>
           <w:lang w:val="hu-HU"/>
         </w:rPr>
         <w:t>eszközök,</w:t>
       </w:r>
+      <w:proofErr w:type="gramEnd"/>
       <w:r>
         <w:rPr>
           <w:lang w:val="hu-HU"/>
@@ -1645,23 +1924,12 @@
         <w:t>Aláírás</w:t>
       </w:r>
     </w:p>
-    <w:p>
-      <w:pPr>
-        <w:rPr>
-          <w:lang w:val="hu-HU"/>
-        </w:rPr>
-      </w:pPr>
-      <w:r>
-        <w:rPr>
-          <w:lang w:val="hu-HU"/>
-        </w:rPr>
-        <w:br w:type="page"/>
-      </w:r>
-    </w:p>
     <w:sectPr>
-      <w:footerReference w:type="default" r:id="rId8"/>
+      <w:headerReference w:type="default" r:id="rId8"/>
+      <w:footerReference w:type="default" r:id="rId9"/>
+      <w:headerReference w:type="first" r:id="rId10"/>
       <w:pgSz w:w="11906" w:h="16838"/>
-      <w:pgMar w:top="1417" w:right="1417" w:bottom="1417" w:left="1417" w:header="708" w:footer="708" w:gutter="0"/>
+      <w:pgMar w:top="1417" w:right="1417" w:bottom="1417" w:left="1417" w:header="708" w:footer="708" w:gutter="562"/>
       <w:pgNumType w:start="2"/>
       <w:cols w:space="708"/>
       <w:docGrid w:linePitch="360"/>
@@ -1691,43 +1959,41 @@
 
 <file path=word/footer1.xml><?xml version="1.0" encoding="utf-8"?>
 <w:ftr xmlns:wpc="http://schemas.microsoft.com/office/word/2010/wordprocessingCanvas" xmlns:cx="http://schemas.microsoft.com/office/drawing/2014/chartex" xmlns:cx1="http://schemas.microsoft.com/office/drawing/2015/9/8/chartex" xmlns:cx2="http://schemas.microsoft.com/office/drawing/2015/10/21/chartex" xmlns:cx3="http://schemas.microsoft.com/office/drawing/2016/5/9/chartex" xmlns:cx4="http://schemas.microsoft.com/office/drawing/2016/5/10/chartex" xmlns:cx5="http://schemas.microsoft.com/office/drawing/2016/5/11/chartex" xmlns:cx6="http://schemas.microsoft.com/office/drawing/2016/5/12/chartex" xmlns:cx7="http://schemas.microsoft.com/office/drawing/2016/5/13/chartex" xmlns:cx8="http://schemas.microsoft.com/office/drawing/2016/5/14/chartex" xmlns:mc="http://schemas.openxmlformats.org/markup-compatibility/2006" xmlns:aink="http://schemas.microsoft.com/office/drawing/2016/ink" xmlns:am3d="http://schemas.microsoft.com/office/drawing/2017/model3d" xmlns:o="urn:schemas-microsoft-com:office:office" xmlns:oel="http://schemas.microsoft.com/office/2019/extlst" xmlns:r="http://schemas.openxmlformats.org/officeDocument/2006/relationships" xmlns:m="http://schemas.openxmlformats.org/officeDocument/2006/math" xmlns:v="urn:schemas-microsoft-com:vml" xmlns:wp14="http://schemas.microsoft.com/office/word/2010/wordprocessingDrawing" xmlns:wp="http://schemas.openxmlformats.org/drawingml/2006/wordprocessingDrawing" xmlns:w10="urn:schemas-microsoft-com:office:word" xmlns:w="http://schemas.openxmlformats.org/wordprocessingml/2006/main" xmlns:w14="http://schemas.microsoft.com/office/word/2010/wordml" xmlns:w15="http://schemas.microsoft.com/office/word/2012/wordml" xmlns:w16cex="http://schemas.microsoft.com/office/word/2018/wordml/cex" xmlns:w16cid="http://schemas.microsoft.com/office/word/2016/wordml/cid" xmlns:w16="http://schemas.microsoft.com/office/word/2018/wordml" xmlns:w16du="http://schemas.microsoft.com/office/word/2023/wordml/word16du" xmlns:w16sdtdh="http://schemas.microsoft.com/office/word/2020/wordml/sdtdatahash" xmlns:w16se="http://schemas.microsoft.com/office/word/2015/wordml/symex" xmlns:wpg="http://schemas.microsoft.com/office/word/2010/wordprocessingGroup" xmlns:wpi="http://schemas.microsoft.com/office/word/2010/wordprocessingInk" xmlns:wne="http://schemas.microsoft.com/office/word/2006/wordml" xmlns:wps="http://schemas.microsoft.com/office/word/2010/wordprocessingShape" mc:Ignorable="w14 w15 w16se w16cid w16 w16cex w16sdtdh wp14">
-  <w:p>
-    <w:pPr>
-      <w:pStyle w:val="Footer"/>
-      <w:jc w:val="right"/>
-    </w:pPr>
-    <w:r>
-      <w:rPr>
-        <w:rStyle w:val="PageNumber"/>
-      </w:rPr>
-      <w:fldChar w:fldCharType="begin"/>
-    </w:r>
-    <w:r>
-      <w:rPr>
-        <w:rStyle w:val="PageNumber"/>
-      </w:rPr>
-      <w:instrText xml:space="preserve"> PAGE </w:instrText>
-    </w:r>
-    <w:r>
-      <w:rPr>
-        <w:rStyle w:val="PageNumber"/>
-      </w:rPr>
-      <w:fldChar w:fldCharType="separate"/>
-    </w:r>
-    <w:r>
-      <w:rPr>
-        <w:rStyle w:val="PageNumber"/>
-        <w:noProof/>
-      </w:rPr>
-      <w:t>8</w:t>
-    </w:r>
-    <w:r>
-      <w:rPr>
-        <w:rStyle w:val="PageNumber"/>
-      </w:rPr>
-      <w:fldChar w:fldCharType="end"/>
-    </w:r>
-  </w:p>
+  <w:sdt>
+    <w:sdtPr>
+      <w:id w:val="1983882700"/>
+      <w:docPartObj>
+        <w:docPartGallery w:val="Page Numbers (Bottom of Page)"/>
+        <w:docPartUnique/>
+      </w:docPartObj>
+    </w:sdtPr>
+    <w:sdtContent>
+      <w:p>
+        <w:pPr>
+          <w:pStyle w:val="Footer"/>
+          <w:jc w:val="right"/>
+        </w:pPr>
+        <w:r>
+          <w:fldChar w:fldCharType="begin"/>
+        </w:r>
+        <w:r>
+          <w:instrText>PAGE   \* MERGEFORMAT</w:instrText>
+        </w:r>
+        <w:r>
+          <w:fldChar w:fldCharType="separate"/>
+        </w:r>
+        <w:r>
+          <w:rPr>
+            <w:lang w:val="hu-HU"/>
+          </w:rPr>
+          <w:t>2</w:t>
+        </w:r>
+        <w:r>
+          <w:fldChar w:fldCharType="end"/>
+        </w:r>
+      </w:p>
+    </w:sdtContent>
+  </w:sdt>
 </w:ftr>
 </file>
 
@@ -1748,6 +2014,62 @@
     </w:p>
   </w:footnote>
 </w:footnotes>
+</file>
+
+<file path=word/header1.xml><?xml version="1.0" encoding="utf-8"?>
+<w:hdr xmlns:wpc="http://schemas.microsoft.com/office/word/2010/wordprocessingCanvas" xmlns:cx="http://schemas.microsoft.com/office/drawing/2014/chartex" xmlns:cx1="http://schemas.microsoft.com/office/drawing/2015/9/8/chartex" xmlns:cx2="http://schemas.microsoft.com/office/drawing/2015/10/21/chartex" xmlns:cx3="http://schemas.microsoft.com/office/drawing/2016/5/9/chartex" xmlns:cx4="http://schemas.microsoft.com/office/drawing/2016/5/10/chartex" xmlns:cx5="http://schemas.microsoft.com/office/drawing/2016/5/11/chartex" xmlns:cx6="http://schemas.microsoft.com/office/drawing/2016/5/12/chartex" xmlns:cx7="http://schemas.microsoft.com/office/drawing/2016/5/13/chartex" xmlns:cx8="http://schemas.microsoft.com/office/drawing/2016/5/14/chartex" xmlns:mc="http://schemas.openxmlformats.org/markup-compatibility/2006" xmlns:aink="http://schemas.microsoft.com/office/drawing/2016/ink" xmlns:am3d="http://schemas.microsoft.com/office/drawing/2017/model3d" xmlns:o="urn:schemas-microsoft-com:office:office" xmlns:oel="http://schemas.microsoft.com/office/2019/extlst" xmlns:r="http://schemas.openxmlformats.org/officeDocument/2006/relationships" xmlns:m="http://schemas.openxmlformats.org/officeDocument/2006/math" xmlns:v="urn:schemas-microsoft-com:vml" xmlns:wp14="http://schemas.microsoft.com/office/word/2010/wordprocessingDrawing" xmlns:wp="http://schemas.openxmlformats.org/drawingml/2006/wordprocessingDrawing" xmlns:w10="urn:schemas-microsoft-com:office:word" xmlns:w="http://schemas.openxmlformats.org/wordprocessingml/2006/main" xmlns:w14="http://schemas.microsoft.com/office/word/2010/wordml" xmlns:w15="http://schemas.microsoft.com/office/word/2012/wordml" xmlns:w16cex="http://schemas.microsoft.com/office/word/2018/wordml/cex" xmlns:w16cid="http://schemas.microsoft.com/office/word/2016/wordml/cid" xmlns:w16="http://schemas.microsoft.com/office/word/2018/wordml" xmlns:w16du="http://schemas.microsoft.com/office/word/2023/wordml/word16du" xmlns:w16sdtdh="http://schemas.microsoft.com/office/word/2020/wordml/sdtdatahash" xmlns:w16se="http://schemas.microsoft.com/office/word/2015/wordml/symex" xmlns:wpg="http://schemas.microsoft.com/office/word/2010/wordprocessingGroup" xmlns:wpi="http://schemas.microsoft.com/office/word/2010/wordprocessingInk" xmlns:wne="http://schemas.microsoft.com/office/word/2006/wordml" xmlns:wps="http://schemas.microsoft.com/office/word/2010/wordprocessingShape" mc:Ignorable="w14 w15 w16se w16cid w16 w16cex w16sdtdh wp14">
+  <w:p>
+    <w:pPr>
+      <w:pStyle w:val="Header"/>
+      <w:jc w:val="center"/>
+      <w:rPr>
+        <w:sz w:val="20"/>
+        <w:szCs w:val="20"/>
+        <w:lang w:val="hu-HU"/>
+      </w:rPr>
+    </w:pPr>
+    <w:r>
+      <w:rPr>
+        <w:sz w:val="20"/>
+        <w:szCs w:val="20"/>
+        <w:lang w:val="hu-HU"/>
+      </w:rPr>
+      <w:t>Es2panda fordítóprogram fejlesztése</w:t>
+    </w:r>
+    <w:r>
+      <w:rPr>
+        <w:sz w:val="20"/>
+        <w:szCs w:val="20"/>
+        <w:lang w:val="hu-HU"/>
+      </w:rPr>
+      <w:t>k</w:t>
+    </w:r>
+  </w:p>
+</w:hdr>
+</file>
+
+<file path=word/header2.xml><?xml version="1.0" encoding="utf-8"?>
+<w:hdr xmlns:wpc="http://schemas.microsoft.com/office/word/2010/wordprocessingCanvas" xmlns:cx="http://schemas.microsoft.com/office/drawing/2014/chartex" xmlns:cx1="http://schemas.microsoft.com/office/drawing/2015/9/8/chartex" xmlns:cx2="http://schemas.microsoft.com/office/drawing/2015/10/21/chartex" xmlns:cx3="http://schemas.microsoft.com/office/drawing/2016/5/9/chartex" xmlns:cx4="http://schemas.microsoft.com/office/drawing/2016/5/10/chartex" xmlns:cx5="http://schemas.microsoft.com/office/drawing/2016/5/11/chartex" xmlns:cx6="http://schemas.microsoft.com/office/drawing/2016/5/12/chartex" xmlns:cx7="http://schemas.microsoft.com/office/drawing/2016/5/13/chartex" xmlns:cx8="http://schemas.microsoft.com/office/drawing/2016/5/14/chartex" xmlns:mc="http://schemas.openxmlformats.org/markup-compatibility/2006" xmlns:aink="http://schemas.microsoft.com/office/drawing/2016/ink" xmlns:am3d="http://schemas.microsoft.com/office/drawing/2017/model3d" xmlns:o="urn:schemas-microsoft-com:office:office" xmlns:oel="http://schemas.microsoft.com/office/2019/extlst" xmlns:r="http://schemas.openxmlformats.org/officeDocument/2006/relationships" xmlns:m="http://schemas.openxmlformats.org/officeDocument/2006/math" xmlns:v="urn:schemas-microsoft-com:vml" xmlns:wp14="http://schemas.microsoft.com/office/word/2010/wordprocessingDrawing" xmlns:wp="http://schemas.openxmlformats.org/drawingml/2006/wordprocessingDrawing" xmlns:w10="urn:schemas-microsoft-com:office:word" xmlns:w="http://schemas.openxmlformats.org/wordprocessingml/2006/main" xmlns:w14="http://schemas.microsoft.com/office/word/2010/wordml" xmlns:w15="http://schemas.microsoft.com/office/word/2012/wordml" xmlns:w16cex="http://schemas.microsoft.com/office/word/2018/wordml/cex" xmlns:w16cid="http://schemas.microsoft.com/office/word/2016/wordml/cid" xmlns:w16="http://schemas.microsoft.com/office/word/2018/wordml" xmlns:w16du="http://schemas.microsoft.com/office/word/2023/wordml/word16du" xmlns:w16sdtdh="http://schemas.microsoft.com/office/word/2020/wordml/sdtdatahash" xmlns:w16se="http://schemas.microsoft.com/office/word/2015/wordml/symex" xmlns:wpg="http://schemas.microsoft.com/office/word/2010/wordprocessingGroup" xmlns:wpi="http://schemas.microsoft.com/office/word/2010/wordprocessingInk" xmlns:wne="http://schemas.microsoft.com/office/word/2006/wordml" xmlns:wps="http://schemas.microsoft.com/office/word/2010/wordprocessingShape" mc:Ignorable="w14 w15 w16se w16cid w16 w16cex w16sdtdh wp14">
+  <w:p>
+    <w:pPr>
+      <w:pStyle w:val="Header"/>
+      <w:jc w:val="center"/>
+      <w:rPr>
+        <w:sz w:val="20"/>
+        <w:szCs w:val="20"/>
+        <w:lang w:val="hu-HU"/>
+      </w:rPr>
+    </w:pPr>
+    <w:r>
+      <w:rPr>
+        <w:sz w:val="20"/>
+        <w:szCs w:val="20"/>
+        <w:lang w:val="hu-HU"/>
+      </w:rPr>
+      <w:t>Es2panda fordítóprogram fejlesztése</w:t>
+    </w:r>
+  </w:p>
+</w:hdr>
 </file>
 
 <file path=word/numbering.xml><?xml version="1.0" encoding="utf-8"?>
@@ -2518,7 +2840,7 @@
     <w:lsdException w:name="footnote text" w:semiHidden="1" w:unhideWhenUsed="1"/>
     <w:lsdException w:name="annotation text" w:semiHidden="1" w:unhideWhenUsed="1"/>
     <w:lsdException w:name="header" w:semiHidden="1" w:unhideWhenUsed="1"/>
-    <w:lsdException w:name="footer" w:semiHidden="1" w:uiPriority="0" w:unhideWhenUsed="1"/>
+    <w:lsdException w:name="footer" w:semiHidden="1" w:unhideWhenUsed="1"/>
     <w:lsdException w:name="index heading" w:semiHidden="1" w:unhideWhenUsed="1"/>
     <w:lsdException w:name="caption" w:semiHidden="1" w:uiPriority="35" w:unhideWhenUsed="1" w:qFormat="1"/>
     <w:lsdException w:name="table of figures" w:semiHidden="1" w:unhideWhenUsed="1"/>
@@ -3128,6 +3450,7 @@
     <w:name w:val="footer"/>
     <w:basedOn w:val="Normal"/>
     <w:link w:val="FooterChar"/>
+    <w:uiPriority w:val="99"/>
     <w:unhideWhenUsed/>
     <w:rsid w:val="00BB5B67"/>
     <w:pPr>
@@ -3141,6 +3464,7 @@
     <w:name w:val="Footer Char"/>
     <w:basedOn w:val="DefaultParagraphFont"/>
     <w:link w:val="Footer"/>
+    <w:uiPriority w:val="99"/>
     <w:rsid w:val="00BB5B67"/>
     <w:rPr>
       <w:rFonts w:ascii="Times New Roman" w:eastAsia="Times New Roman" w:hAnsi="Times New Roman" w:cs="Times New Roman"/>

</xml_diff>

<commit_message>
Add 2nd section to thesis
</commit_message>
<xml_diff>
--- a/szucsd_es2panda_compiler_thesis.docx
+++ b/szucsd_es2panda_compiler_thesis.docx
@@ -475,12 +475,12 @@
           <w:docGrid w:linePitch="360"/>
         </w:sectPr>
       </w:pPr>
-      <w:bookmarkStart w:id="0" w:name="_Toc132456268"/>
     </w:p>
     <w:p>
       <w:pPr>
         <w:pStyle w:val="HE"/>
       </w:pPr>
+      <w:bookmarkStart w:id="0" w:name="_Toc132649735"/>
       <w:r>
         <w:lastRenderedPageBreak/>
         <w:t>Feladatkiírás</w:t>
@@ -524,7 +524,7 @@
         </w:rPr>
       </w:pPr>
       <w:bookmarkStart w:id="1" w:name="_Toc80443488"/>
-      <w:bookmarkStart w:id="2" w:name="_Toc132456269"/>
+      <w:bookmarkStart w:id="2" w:name="_Toc132649736"/>
       <w:r>
         <w:lastRenderedPageBreak/>
         <w:t>Tartalmi összefoglaló</w:t>
@@ -1044,7 +1044,7 @@
           <w:noProof/>
         </w:rPr>
       </w:pPr>
-      <w:bookmarkStart w:id="3" w:name="_Toc132456270"/>
+      <w:bookmarkStart w:id="3" w:name="_Toc132649737"/>
       <w:r>
         <w:lastRenderedPageBreak/>
         <w:t>Tartalomjegyzék</w:t>
@@ -1071,7 +1071,7 @@
           <w:szCs w:val="22"/>
         </w:rPr>
       </w:pPr>
-      <w:hyperlink w:anchor="_Toc132456268" w:history="1">
+      <w:hyperlink w:anchor="_Toc132649735" w:history="1">
         <w:r>
           <w:rPr>
             <w:rStyle w:val="Hyperlink"/>
@@ -1098,7 +1098,7 @@
             <w:noProof/>
             <w:webHidden/>
           </w:rPr>
-          <w:instrText xml:space="preserve"> PAGEREF _Toc132456268 \h </w:instrText>
+          <w:instrText xml:space="preserve"> PAGEREF _Toc132649735 \h </w:instrText>
         </w:r>
         <w:r>
           <w:rPr>
@@ -1140,7 +1140,7 @@
           <w:szCs w:val="22"/>
         </w:rPr>
       </w:pPr>
-      <w:hyperlink w:anchor="_Toc132456269" w:history="1">
+      <w:hyperlink w:anchor="_Toc132649736" w:history="1">
         <w:r>
           <w:rPr>
             <w:rStyle w:val="Hyperlink"/>
@@ -1167,7 +1167,7 @@
             <w:noProof/>
             <w:webHidden/>
           </w:rPr>
-          <w:instrText xml:space="preserve"> PAGEREF _Toc132456269 \h </w:instrText>
+          <w:instrText xml:space="preserve"> PAGEREF _Toc132649736 \h </w:instrText>
         </w:r>
         <w:r>
           <w:rPr>
@@ -1209,7 +1209,7 @@
           <w:szCs w:val="22"/>
         </w:rPr>
       </w:pPr>
-      <w:hyperlink w:anchor="_Toc132456270" w:history="1">
+      <w:hyperlink w:anchor="_Toc132649737" w:history="1">
         <w:r>
           <w:rPr>
             <w:rStyle w:val="Hyperlink"/>
@@ -1236,7 +1236,7 @@
             <w:noProof/>
             <w:webHidden/>
           </w:rPr>
-          <w:instrText xml:space="preserve"> PAGEREF _Toc132456270 \h </w:instrText>
+          <w:instrText xml:space="preserve"> PAGEREF _Toc132649737 \h </w:instrText>
         </w:r>
         <w:r>
           <w:rPr>
@@ -1278,7 +1278,7 @@
           <w:szCs w:val="22"/>
         </w:rPr>
       </w:pPr>
-      <w:hyperlink w:anchor="_Toc132456271" w:history="1">
+      <w:hyperlink w:anchor="_Toc132649738" w:history="1">
         <w:r>
           <w:rPr>
             <w:rStyle w:val="Hyperlink"/>
@@ -1305,7 +1305,7 @@
             <w:noProof/>
             <w:webHidden/>
           </w:rPr>
-          <w:instrText xml:space="preserve"> PAGEREF _Toc132456271 \h </w:instrText>
+          <w:instrText xml:space="preserve"> PAGEREF _Toc132649738 \h </w:instrText>
         </w:r>
         <w:r>
           <w:rPr>
@@ -1347,13 +1347,13 @@
           <w:szCs w:val="22"/>
         </w:rPr>
       </w:pPr>
-      <w:hyperlink w:anchor="_Toc132456272" w:history="1">
+      <w:hyperlink w:anchor="_Toc132649739" w:history="1">
         <w:r>
           <w:rPr>
             <w:rStyle w:val="Hyperlink"/>
             <w:noProof/>
           </w:rPr>
-          <w:t>2. Az Es2panda fordítóprogram felépítése</w:t>
+          <w:t>2. Mi az az Es2panda?</w:t>
         </w:r>
         <w:r>
           <w:rPr>
@@ -1374,7 +1374,7 @@
             <w:noProof/>
             <w:webHidden/>
           </w:rPr>
-          <w:instrText xml:space="preserve"> PAGEREF _Toc132456272 \h </w:instrText>
+          <w:instrText xml:space="preserve"> PAGEREF _Toc132649739 \h </w:instrText>
         </w:r>
         <w:r>
           <w:rPr>
@@ -1407,6 +1407,74 @@
     </w:p>
     <w:p>
       <w:pPr>
+        <w:pStyle w:val="TOC2"/>
+        <w:rPr>
+          <w:rFonts w:asciiTheme="minorHAnsi" w:eastAsiaTheme="minorEastAsia" w:hAnsiTheme="minorHAnsi" w:cstheme="minorBidi"/>
+          <w:noProof/>
+          <w:sz w:val="22"/>
+          <w:szCs w:val="22"/>
+        </w:rPr>
+      </w:pPr>
+      <w:hyperlink w:anchor="_Toc132649740" w:history="1">
+        <w:r>
+          <w:rPr>
+            <w:rStyle w:val="Hyperlink"/>
+            <w:noProof/>
+          </w:rPr>
+          <w:t>2.1. Mi az a fordítóprogram frontend?</w:t>
+        </w:r>
+        <w:r>
+          <w:rPr>
+            <w:noProof/>
+            <w:webHidden/>
+          </w:rPr>
+          <w:tab/>
+        </w:r>
+        <w:r>
+          <w:rPr>
+            <w:noProof/>
+            <w:webHidden/>
+          </w:rPr>
+          <w:fldChar w:fldCharType="begin"/>
+        </w:r>
+        <w:r>
+          <w:rPr>
+            <w:noProof/>
+            <w:webHidden/>
+          </w:rPr>
+          <w:instrText xml:space="preserve"> PAGEREF _Toc132649740 \h </w:instrText>
+        </w:r>
+        <w:r>
+          <w:rPr>
+            <w:noProof/>
+            <w:webHidden/>
+          </w:rPr>
+        </w:r>
+        <w:r>
+          <w:rPr>
+            <w:noProof/>
+            <w:webHidden/>
+          </w:rPr>
+          <w:fldChar w:fldCharType="separate"/>
+        </w:r>
+        <w:r>
+          <w:rPr>
+            <w:noProof/>
+            <w:webHidden/>
+          </w:rPr>
+          <w:t>6</w:t>
+        </w:r>
+        <w:r>
+          <w:rPr>
+            <w:noProof/>
+            <w:webHidden/>
+          </w:rPr>
+          <w:fldChar w:fldCharType="end"/>
+        </w:r>
+      </w:hyperlink>
+    </w:p>
+    <w:p>
+      <w:pPr>
         <w:pStyle w:val="HE"/>
       </w:pPr>
       <w:r>
@@ -1420,13 +1488,13 @@
       <w:pPr>
         <w:pStyle w:val="H1"/>
       </w:pPr>
-      <w:bookmarkStart w:id="4" w:name="_Toc132456271"/>
-      <w:bookmarkStart w:id="5" w:name="_Toc80443510"/>
+      <w:bookmarkStart w:id="4" w:name="_Toc80443510"/>
+      <w:bookmarkStart w:id="5" w:name="_Toc132649738"/>
       <w:r>
         <w:lastRenderedPageBreak/>
         <w:t>Bevezetés</w:t>
       </w:r>
-      <w:bookmarkEnd w:id="4"/>
+      <w:bookmarkEnd w:id="5"/>
     </w:p>
     <w:p>
       <w:pPr>
@@ -1553,7 +1621,13 @@
       </w:r>
       <w:proofErr w:type="spellEnd"/>
       <w:r>
-        <w:t>-ig. Végezetül kitérek az érdekes implementációs részletekre.</w:t>
+        <w:t>-ig. Végezetül kitérek az érdekes</w:t>
+      </w:r>
+      <w:r>
+        <w:t>ebb</w:t>
+      </w:r>
+      <w:r>
+        <w:t xml:space="preserve"> implementációs részletekre.</w:t>
       </w:r>
       <w:r>
         <w:br w:type="page"/>
@@ -1563,92 +1637,236 @@
       <w:pPr>
         <w:pStyle w:val="H1"/>
       </w:pPr>
-      <w:bookmarkStart w:id="6" w:name="_Toc132456272"/>
+      <w:bookmarkStart w:id="6" w:name="_Toc132649739"/>
       <w:r>
         <w:lastRenderedPageBreak/>
-        <w:t>Az Es2panda fordítóprogram felépítése</w:t>
+        <w:t>Mi az az Es2panda?</w:t>
       </w:r>
       <w:bookmarkEnd w:id="6"/>
     </w:p>
     <w:p>
       <w:pPr>
         <w:pStyle w:val="NNI"/>
-        <w:rPr>
-          <w:lang w:val="en-US"/>
-        </w:rPr>
-      </w:pPr>
-      <w:r>
-        <w:t xml:space="preserve">Az Es2panda fordítóprogram hasonlóan épül fel más fordítóprogramokhoz. A program bemenete a nevéből adódóan </w:t>
-      </w:r>
-      <w:proofErr w:type="spellStart"/>
-      <w:r>
-        <w:t>Ecmascript</w:t>
-      </w:r>
-      <w:proofErr w:type="spellEnd"/>
-      <w:r>
-        <w:t xml:space="preserve"> fájl, azonban a fejlesztés során ez kibővült először </w:t>
-      </w:r>
-      <w:proofErr w:type="spellStart"/>
-      <w:r>
-        <w:t>Typescripttel</w:t>
-      </w:r>
-      <w:proofErr w:type="spellEnd"/>
-      <w:r>
-        <w:t xml:space="preserve"> majd </w:t>
-      </w:r>
-      <w:r>
-        <w:t xml:space="preserve">Assemblyscripttel, valamint egy teljesen új nyelvvel az ETS-el. A fordítóprogram ezekből a bemeneti fájlokból egy </w:t>
-      </w:r>
-      <w:proofErr w:type="spellStart"/>
-      <w:r>
-        <w:t>bytecode</w:t>
-      </w:r>
-      <w:proofErr w:type="spellEnd"/>
-      <w:r>
-        <w:t xml:space="preserve">-ot készít melyet a </w:t>
-      </w:r>
-      <w:proofErr w:type="spellStart"/>
-      <w:r>
-        <w:t>just</w:t>
-      </w:r>
-      <w:proofErr w:type="spellEnd"/>
-      <w:r>
-        <w:t>-in-</w:t>
-      </w:r>
-      <w:proofErr w:type="spellStart"/>
-      <w:r>
-        <w:t>time</w:t>
-      </w:r>
-      <w:proofErr w:type="spellEnd"/>
-      <w:r>
-        <w:t xml:space="preserve"> fordítóval felvértezett ARK </w:t>
-      </w:r>
-      <w:proofErr w:type="spellStart"/>
-      <w:r>
-        <w:t>runtime</w:t>
-      </w:r>
-      <w:proofErr w:type="spellEnd"/>
-      <w:r>
-        <w:t xml:space="preserve"> rendszer interpretál.</w:t>
-      </w:r>
-    </w:p>
-    <w:p>
-      <w:pPr>
-        <w:spacing w:after="160" w:line="259" w:lineRule="auto"/>
-        <w:rPr>
-          <w:b/>
-          <w:bCs/>
+      </w:pPr>
+      <w:r>
+        <w:t>Ebben a fejezetben általánosan beszélek az Es2pandáról mint szoftverről.</w:t>
+      </w:r>
+    </w:p>
+    <w:p>
+      <w:pPr>
+        <w:pStyle w:val="H2"/>
+        <w:rPr>
           <w:sz w:val="28"/>
           <w:szCs w:val="28"/>
-          <w:lang w:val="hu-HU"/>
-        </w:rPr>
-      </w:pPr>
-      <w:r>
-        <w:rPr>
-          <w:i/>
-          <w:iCs/>
-          <w:lang w:val="hu-HU"/>
-        </w:rPr>
+        </w:rPr>
+      </w:pPr>
+      <w:bookmarkStart w:id="7" w:name="_Toc132649740"/>
+      <w:r>
+        <w:t>Mi az a fordítóprogram frontend?</w:t>
+      </w:r>
+      <w:bookmarkEnd w:id="7"/>
+    </w:p>
+    <w:p>
+      <w:pPr>
+        <w:pStyle w:val="NNI"/>
+      </w:pPr>
+      <w:r>
+        <w:t xml:space="preserve">A fordítóprogram frontend egy olyan szoftver, amely egy előre meghatározott nyelvet vagy nyelveket egy köztes reprezentációra vagy más néven </w:t>
+      </w:r>
+      <w:proofErr w:type="spellStart"/>
+      <w:r>
+        <w:t>bytecode-ra</w:t>
+      </w:r>
+      <w:proofErr w:type="spellEnd"/>
+      <w:r>
+        <w:t xml:space="preserve"> fordítja, melyet később egy fordítóprogram backend tényleges gépiódra fordít, vagy egy interpreter futásidőben értelmez.</w:t>
+      </w:r>
+    </w:p>
+    <w:p>
+      <w:pPr>
+        <w:pStyle w:val="H2"/>
+        <w:rPr>
+          <w:sz w:val="28"/>
+          <w:szCs w:val="28"/>
+        </w:rPr>
+      </w:pPr>
+      <w:r>
+        <w:t>Mi az az Es2panda?</w:t>
+      </w:r>
+    </w:p>
+    <w:p>
+      <w:pPr>
+        <w:pStyle w:val="NNI"/>
+      </w:pPr>
+      <w:r>
+        <w:t>Az Es2panda egy fejlesztés alatt álló</w:t>
+      </w:r>
+      <w:r>
+        <w:t xml:space="preserve"> fordítóprogram frontend melyet C++ nyelven fejlesztünk. </w:t>
+      </w:r>
+      <w:r>
+        <w:t>A program t</w:t>
+      </w:r>
+      <w:r>
+        <w:t>öbb különböző szkriptnyelvet</w:t>
+      </w:r>
+      <w:r>
+        <w:t xml:space="preserve"> támogat és párhuzamos fordítással rendelkezik.</w:t>
+      </w:r>
+    </w:p>
+    <w:p>
+      <w:pPr>
+        <w:pStyle w:val="H2"/>
+        <w:rPr>
+          <w:sz w:val="28"/>
+          <w:szCs w:val="28"/>
+        </w:rPr>
+      </w:pPr>
+      <w:r>
+        <w:t>Hogyan fejlesztjük az Es2pandát?</w:t>
+      </w:r>
+    </w:p>
+    <w:p>
+      <w:pPr>
+        <w:pStyle w:val="NNI"/>
+      </w:pPr>
+      <w:r>
+        <w:t xml:space="preserve">Az Es2panda fejlesztése Linux platformon történik, a projekt fordításához szükséges csomagokat egy </w:t>
+      </w:r>
+      <w:proofErr w:type="spellStart"/>
+      <w:r>
+        <w:t>bootstrap</w:t>
+      </w:r>
+      <w:proofErr w:type="spellEnd"/>
+      <w:r>
+        <w:t xml:space="preserve"> </w:t>
+      </w:r>
+      <w:proofErr w:type="spellStart"/>
+      <w:r>
+        <w:t>szkript</w:t>
+      </w:r>
+      <w:proofErr w:type="spellEnd"/>
+      <w:r>
+        <w:t xml:space="preserve"> tudja telepíteni Ubuntu 20.04-es és 22.04-es kiadásokra. A </w:t>
+      </w:r>
+      <w:proofErr w:type="spellStart"/>
+      <w:r>
+        <w:t>build</w:t>
+      </w:r>
+      <w:proofErr w:type="spellEnd"/>
+      <w:r>
+        <w:t xml:space="preserve"> rendszer a </w:t>
+      </w:r>
+      <w:proofErr w:type="spellStart"/>
+      <w:r>
+        <w:t>CMake</w:t>
+      </w:r>
+      <w:proofErr w:type="spellEnd"/>
+      <w:r>
+        <w:t xml:space="preserve"> 3.10-es verziója. A </w:t>
+      </w:r>
+      <w:proofErr w:type="spellStart"/>
+      <w:r>
+        <w:t>build</w:t>
+      </w:r>
+      <w:proofErr w:type="spellEnd"/>
+      <w:r>
+        <w:t xml:space="preserve"> konfigurálható </w:t>
+      </w:r>
+      <w:proofErr w:type="spellStart"/>
+      <w:r>
+        <w:t>gcc</w:t>
+      </w:r>
+      <w:proofErr w:type="spellEnd"/>
+      <w:r>
+        <w:t xml:space="preserve"> és </w:t>
+      </w:r>
+      <w:proofErr w:type="spellStart"/>
+      <w:r>
+        <w:t>clang</w:t>
+      </w:r>
+      <w:proofErr w:type="spellEnd"/>
+      <w:r>
+        <w:t xml:space="preserve"> fordítóprogrammal is. Az Es2panda 64</w:t>
+      </w:r>
+      <w:r>
+        <w:t xml:space="preserve"> bit</w:t>
+      </w:r>
+      <w:r>
+        <w:t>es Unix alapó rendszerekre lefordítható</w:t>
+      </w:r>
+      <w:r>
+        <w:t>, mind x86-64 mind arm64 architektúrán. A projekt a C++17-es nyelv szabványt használja.</w:t>
+      </w:r>
+    </w:p>
+    <w:p>
+      <w:pPr>
+        <w:pStyle w:val="NI"/>
+        <w:rPr>
+          <w:sz w:val="28"/>
+          <w:szCs w:val="28"/>
+        </w:rPr>
+      </w:pPr>
+      <w:r>
+        <w:t xml:space="preserve">A verzió kezelést biztosító szoftver a </w:t>
+      </w:r>
+      <w:proofErr w:type="spellStart"/>
+      <w:r>
+        <w:t>git</w:t>
+      </w:r>
+      <w:proofErr w:type="spellEnd"/>
+      <w:r>
+        <w:t xml:space="preserve">. A forráskód megtalálható a </w:t>
+      </w:r>
+      <w:proofErr w:type="spellStart"/>
+      <w:r>
+        <w:t>Gitee</w:t>
+      </w:r>
+      <w:proofErr w:type="spellEnd"/>
+      <w:r>
+        <w:t xml:space="preserve"> weboldalon. A különböző </w:t>
+      </w:r>
+      <w:proofErr w:type="spellStart"/>
+      <w:r>
+        <w:t>toolchain</w:t>
+      </w:r>
+      <w:proofErr w:type="spellEnd"/>
+      <w:r>
+        <w:t xml:space="preserve"> komponensek, mint a </w:t>
+      </w:r>
+      <w:proofErr w:type="spellStart"/>
+      <w:r>
+        <w:t>runtime</w:t>
+      </w:r>
+      <w:proofErr w:type="spellEnd"/>
+      <w:r>
+        <w:t xml:space="preserve">, az Es2panda, és a </w:t>
+      </w:r>
+      <w:proofErr w:type="spellStart"/>
+      <w:r>
+        <w:t>runtime</w:t>
+      </w:r>
+      <w:proofErr w:type="spellEnd"/>
+      <w:r>
+        <w:t xml:space="preserve"> nyelvi </w:t>
+      </w:r>
+      <w:proofErr w:type="spellStart"/>
+      <w:r>
+        <w:t>pluginjai</w:t>
+      </w:r>
+      <w:proofErr w:type="spellEnd"/>
+      <w:r>
+        <w:t xml:space="preserve"> különböző </w:t>
+      </w:r>
+      <w:proofErr w:type="spellStart"/>
+      <w:r>
+        <w:t>repositorykban</w:t>
+      </w:r>
+      <w:proofErr w:type="spellEnd"/>
+      <w:r>
+        <w:t xml:space="preserve"> érhetők el.</w:t>
+      </w:r>
+      <w:r>
         <w:br w:type="page"/>
       </w:r>
     </w:p>
@@ -1664,7 +1882,7 @@
           <w:lang w:val="hu-HU"/>
         </w:rPr>
       </w:pPr>
-      <w:bookmarkStart w:id="7" w:name="_Toc130722416"/>
+      <w:bookmarkStart w:id="8" w:name="_Toc130722416"/>
       <w:r>
         <w:rPr>
           <w:rFonts w:ascii="Times New Roman" w:hAnsi="Times New Roman" w:cs="Times New Roman"/>
@@ -1675,8 +1893,8 @@
         <w:lastRenderedPageBreak/>
         <w:t>Nyilatkozat</w:t>
       </w:r>
-      <w:bookmarkEnd w:id="5"/>
-      <w:bookmarkEnd w:id="7"/>
+      <w:bookmarkEnd w:id="4"/>
+      <w:bookmarkEnd w:id="8"/>
     </w:p>
     <w:p>
       <w:pPr>
@@ -1742,7 +1960,7 @@
         <w:rPr>
           <w:lang w:val="hu-HU"/>
         </w:rPr>
-        <w:t>Szoftverfejlesztési</w:t>
+        <w:t>Szoftverfejlesztés</w:t>
       </w:r>
       <w:r>
         <w:rPr>
@@ -2034,15 +2252,7 @@
         <w:szCs w:val="20"/>
         <w:lang w:val="hu-HU"/>
       </w:rPr>
-      <w:t>Es2panda fordítóprogram fejlesztése</w:t>
-    </w:r>
-    <w:r>
-      <w:rPr>
-        <w:sz w:val="20"/>
-        <w:szCs w:val="20"/>
-        <w:lang w:val="hu-HU"/>
-      </w:rPr>
-      <w:t>k</w:t>
+      <w:t>Es2panda fordítóprogram fejlesztések</w:t>
     </w:r>
   </w:p>
 </w:hdr>
@@ -3748,11 +3958,12 @@
     <w:next w:val="NNI"/>
     <w:link w:val="H2Char"/>
     <w:qFormat/>
-    <w:rsid w:val="00DE5922"/>
+    <w:rsid w:val="007023F5"/>
     <w:pPr>
       <w:numPr>
         <w:ilvl w:val="1"/>
       </w:numPr>
+      <w:ind w:left="360"/>
       <w:jc w:val="left"/>
     </w:pPr>
     <w:rPr>
@@ -3789,7 +4000,7 @@
     <w:name w:val="H2 Char"/>
     <w:basedOn w:val="H1Char"/>
     <w:link w:val="H2"/>
-    <w:rsid w:val="00DE5922"/>
+    <w:rsid w:val="007023F5"/>
     <w:rPr>
       <w:rFonts w:ascii="Times New Roman" w:eastAsia="Times New Roman" w:hAnsi="Times New Roman" w:cs="Times New Roman"/>
       <w:b/>

</xml_diff>